<commit_message>
update cv fix Ohana detail
</commit_message>
<xml_diff>
--- a/data/CV_NgocPT.docx
+++ b/data/CV_NgocPT.docx
@@ -1203,7 +1203,15 @@
                 <w:sz w:val="18"/>
                 <w:szCs w:val="18"/>
               </w:rPr>
-              <w:t xml:space="preserve"> developer at </w:t>
+              <w:t xml:space="preserve"> developer at</w:t>
+            </w:r>
+            <w:r>
+              <w:rPr>
+                <w:rFonts w:ascii="Cambria" w:hAnsi="Cambria"/>
+                <w:sz w:val="18"/>
+                <w:szCs w:val="18"/>
+              </w:rPr>
+              <w:t xml:space="preserve"> </w:t>
             </w:r>
             <w:proofErr w:type="spellStart"/>
             <w:r>
@@ -1212,6 +1220,32 @@
                 <w:sz w:val="18"/>
                 <w:szCs w:val="18"/>
               </w:rPr>
+              <w:t>Ohana</w:t>
+            </w:r>
+            <w:proofErr w:type="spellEnd"/>
+            <w:r>
+              <w:rPr>
+                <w:rFonts w:ascii="Cambria" w:hAnsi="Cambria"/>
+                <w:sz w:val="18"/>
+                <w:szCs w:val="18"/>
+              </w:rPr>
+              <w:t xml:space="preserve"> </w:t>
+            </w:r>
+            <w:r>
+              <w:rPr>
+                <w:rFonts w:ascii="Cambria" w:hAnsi="Cambria"/>
+                <w:sz w:val="18"/>
+                <w:szCs w:val="18"/>
+              </w:rPr>
+              <w:t>(</w:t>
+            </w:r>
+            <w:proofErr w:type="spellStart"/>
+            <w:r>
+              <w:rPr>
+                <w:rFonts w:ascii="Cambria" w:hAnsi="Cambria"/>
+                <w:sz w:val="18"/>
+                <w:szCs w:val="18"/>
+              </w:rPr>
               <w:t>Doong</w:t>
             </w:r>
             <w:proofErr w:type="spellEnd"/>
@@ -1221,7 +1255,23 @@
                 <w:sz w:val="18"/>
                 <w:szCs w:val="18"/>
               </w:rPr>
-              <w:t xml:space="preserve"> PTE LTD.</w:t>
+              <w:t xml:space="preserve"> PTE LTD</w:t>
+            </w:r>
+            <w:r>
+              <w:rPr>
+                <w:rFonts w:ascii="Cambria" w:hAnsi="Cambria"/>
+                <w:sz w:val="18"/>
+                <w:szCs w:val="18"/>
+              </w:rPr>
+              <w:t>)</w:t>
+            </w:r>
+            <w:r>
+              <w:rPr>
+                <w:rFonts w:ascii="Cambria" w:hAnsi="Cambria"/>
+                <w:sz w:val="18"/>
+                <w:szCs w:val="18"/>
+              </w:rPr>
+              <w:t>.</w:t>
             </w:r>
           </w:p>
           <w:p>
@@ -1454,15 +1504,7 @@
                 <w:sz w:val="18"/>
                 <w:szCs w:val="18"/>
               </w:rPr>
-              <w:t>Full stack java develope</w:t>
-            </w:r>
-            <w:r>
-              <w:rPr>
-                <w:rFonts w:ascii="Cambria" w:hAnsi="Cambria"/>
-                <w:sz w:val="18"/>
-                <w:szCs w:val="18"/>
-              </w:rPr>
-              <w:t xml:space="preserve">r at </w:t>
+              <w:t xml:space="preserve">Full stack java developer at </w:t>
             </w:r>
             <w:proofErr w:type="spellStart"/>
             <w:r>
@@ -1482,7 +1524,18 @@
                 <w:sz w:val="18"/>
                 <w:szCs w:val="18"/>
               </w:rPr>
-              <w:t xml:space="preserve"> JSC</w:t>
+              <w:t xml:space="preserve"> JS</w:t>
+            </w:r>
+            <w:bookmarkStart w:id="0" w:name="_GoBack"/>
+            <w:bookmarkEnd w:id="0"/>
+            <w:r>
+              <w:rPr>
+                <w:rFonts w:ascii="Cambria" w:eastAsia="Times New Roman" w:hAnsi="Cambria"/>
+                <w:color w:val="000000"/>
+                <w:sz w:val="18"/>
+                <w:szCs w:val="18"/>
+              </w:rPr>
+              <w:t>C</w:t>
             </w:r>
             <w:r>
               <w:rPr>
@@ -1597,8 +1650,6 @@
               </w:rPr>
               <w:t>WORKING EXPERIENCE</w:t>
             </w:r>
-            <w:bookmarkStart w:id="0" w:name="_GoBack"/>
-            <w:bookmarkEnd w:id="0"/>
           </w:p>
         </w:tc>
       </w:tr>
@@ -1674,31 +1725,15 @@
                 <w:sz w:val="18"/>
                 <w:szCs w:val="18"/>
               </w:rPr>
-              <w:t xml:space="preserve">: Develop the </w:t>
-            </w:r>
-            <w:r>
-              <w:rPr>
-                <w:rFonts w:ascii="Cambria" w:hAnsi="Cambria"/>
-                <w:sz w:val="18"/>
-                <w:szCs w:val="18"/>
-              </w:rPr>
-              <w:t xml:space="preserve">market place </w:t>
-            </w:r>
-            <w:r>
-              <w:rPr>
-                <w:rFonts w:ascii="Cambria" w:hAnsi="Cambria"/>
-                <w:sz w:val="18"/>
-                <w:szCs w:val="18"/>
-              </w:rPr>
-              <w:t>application on Mobile and CRM (Customer Relationship Man</w:t>
-            </w:r>
-            <w:r>
-              <w:rPr>
-                <w:rFonts w:ascii="Cambria" w:hAnsi="Cambria"/>
-                <w:sz w:val="18"/>
-                <w:szCs w:val="18"/>
-              </w:rPr>
-              <w:t xml:space="preserve">agement) on website for </w:t>
+              <w:t xml:space="preserve"> for rental room</w:t>
+            </w:r>
+            <w:r>
+              <w:rPr>
+                <w:rFonts w:ascii="Cambria" w:hAnsi="Cambria"/>
+                <w:sz w:val="18"/>
+                <w:szCs w:val="18"/>
+              </w:rPr>
+              <w:t xml:space="preserve">: </w:t>
             </w:r>
             <w:proofErr w:type="spellStart"/>
             <w:r>
@@ -1707,7 +1742,50 @@
                 <w:sz w:val="18"/>
                 <w:szCs w:val="18"/>
               </w:rPr>
+              <w:t>Ohana</w:t>
+            </w:r>
+            <w:proofErr w:type="spellEnd"/>
+            <w:r>
+              <w:rPr>
+                <w:rFonts w:ascii="Cambria" w:hAnsi="Cambria"/>
+                <w:sz w:val="18"/>
+                <w:szCs w:val="18"/>
+              </w:rPr>
+              <w:t>.</w:t>
+            </w:r>
+            <w:r>
+              <w:rPr>
+                <w:rFonts w:ascii="Cambria" w:hAnsi="Cambria"/>
+                <w:sz w:val="18"/>
+                <w:szCs w:val="18"/>
+              </w:rPr>
+              <w:t xml:space="preserve"> </w:t>
+            </w:r>
+            <w:r>
+              <w:rPr>
+                <w:rFonts w:ascii="Cambria" w:hAnsi="Cambria"/>
+                <w:sz w:val="18"/>
+                <w:szCs w:val="18"/>
+              </w:rPr>
+              <w:t>(</w:t>
+            </w:r>
+            <w:proofErr w:type="spellStart"/>
+            <w:r>
+              <w:rPr>
+                <w:rFonts w:ascii="Cambria" w:hAnsi="Cambria"/>
+                <w:sz w:val="18"/>
+                <w:szCs w:val="18"/>
+              </w:rPr>
               <w:t>Doong</w:t>
+            </w:r>
+            <w:proofErr w:type="spellEnd"/>
+            <w:r>
+              <w:rPr>
+                <w:rFonts w:ascii="Cambria" w:hAnsi="Cambria"/>
+                <w:sz w:val="18"/>
+                <w:szCs w:val="18"/>
+              </w:rPr>
+              <w:t xml:space="preserve"> PTE LTD)</w:t>
             </w:r>
             <w:r>
               <w:rPr>
@@ -1730,7 +1808,6 @@
                 <w:szCs w:val="18"/>
               </w:rPr>
             </w:pPr>
-            <w:proofErr w:type="spellEnd"/>
             <w:r>
               <w:rPr>
                 <w:rFonts w:ascii="Cambria" w:hAnsi="Cambria"/>
@@ -1779,7 +1856,7 @@
                 <w:sz w:val="18"/>
                 <w:szCs w:val="18"/>
               </w:rPr>
-              <w:t xml:space="preserve">Working with Marketing team to synthetic the requirement then Using </w:t>
+              <w:t xml:space="preserve">Using react native for building application </w:t>
             </w:r>
             <w:proofErr w:type="spellStart"/>
             <w:r>
@@ -1788,7 +1865,7 @@
                 <w:sz w:val="18"/>
                 <w:szCs w:val="18"/>
               </w:rPr>
-              <w:t>Nodejs</w:t>
+              <w:t>Ohana</w:t>
             </w:r>
             <w:proofErr w:type="spellEnd"/>
             <w:r>
@@ -1797,7 +1874,15 @@
                 <w:sz w:val="18"/>
                 <w:szCs w:val="18"/>
               </w:rPr>
-              <w:t xml:space="preserve"> React-native to build </w:t>
+              <w:t xml:space="preserve"> on 2 platform Android and IOS</w:t>
+            </w:r>
+            <w:r>
+              <w:rPr>
+                <w:rFonts w:ascii="Cambria" w:hAnsi="Cambria"/>
+                <w:sz w:val="18"/>
+                <w:szCs w:val="18"/>
+              </w:rPr>
+              <w:t xml:space="preserve">. Using </w:t>
             </w:r>
             <w:proofErr w:type="spellStart"/>
             <w:r>
@@ -1806,7 +1891,31 @@
                 <w:sz w:val="18"/>
                 <w:szCs w:val="18"/>
               </w:rPr>
-              <w:t>Ohana</w:t>
+              <w:t>R</w:t>
+            </w:r>
+            <w:r>
+              <w:rPr>
+                <w:rFonts w:ascii="Cambria" w:hAnsi="Cambria"/>
+                <w:sz w:val="18"/>
+                <w:szCs w:val="18"/>
+              </w:rPr>
+              <w:t>eact</w:t>
+            </w:r>
+            <w:r>
+              <w:rPr>
+                <w:rFonts w:ascii="Cambria" w:hAnsi="Cambria"/>
+                <w:sz w:val="18"/>
+                <w:szCs w:val="18"/>
+              </w:rPr>
+              <w:t>j</w:t>
+            </w:r>
+            <w:r>
+              <w:rPr>
+                <w:rFonts w:ascii="Cambria" w:hAnsi="Cambria"/>
+                <w:sz w:val="18"/>
+                <w:szCs w:val="18"/>
+              </w:rPr>
+              <w:t>s</w:t>
             </w:r>
             <w:proofErr w:type="spellEnd"/>
             <w:r>
@@ -1815,43 +1924,95 @@
                 <w:sz w:val="18"/>
                 <w:szCs w:val="18"/>
               </w:rPr>
-              <w:t xml:space="preserve"> mobile application follow Design from the design team, build and deploy the application to App Store and Play store. Working with Customer Support team and Using Node-</w:t>
-            </w:r>
-            <w:proofErr w:type="spellStart"/>
-            <w:r>
-              <w:rPr>
-                <w:rFonts w:ascii="Cambria" w:hAnsi="Cambria"/>
-                <w:sz w:val="18"/>
-                <w:szCs w:val="18"/>
-              </w:rPr>
-              <w:t>js</w:t>
-            </w:r>
-            <w:proofErr w:type="spellEnd"/>
-            <w:r>
-              <w:rPr>
-                <w:rFonts w:ascii="Cambria" w:hAnsi="Cambria"/>
-                <w:sz w:val="18"/>
-                <w:szCs w:val="18"/>
-              </w:rPr>
-              <w:t xml:space="preserve"> and React-</w:t>
-            </w:r>
-            <w:proofErr w:type="spellStart"/>
-            <w:r>
-              <w:rPr>
-                <w:rFonts w:ascii="Cambria" w:hAnsi="Cambria"/>
-                <w:sz w:val="18"/>
-                <w:szCs w:val="18"/>
-              </w:rPr>
-              <w:t>js</w:t>
-            </w:r>
-            <w:proofErr w:type="spellEnd"/>
-            <w:r>
-              <w:rPr>
-                <w:rFonts w:ascii="Cambria" w:hAnsi="Cambria"/>
-                <w:sz w:val="18"/>
-                <w:szCs w:val="18"/>
-              </w:rPr>
-              <w:t xml:space="preserve"> to build the CRM system.</w:t>
+              <w:t xml:space="preserve"> to build Web application CRM for business development team.</w:t>
+            </w:r>
+          </w:p>
+          <w:p>
+            <w:pPr>
+              <w:pStyle w:val="ListParagraph"/>
+              <w:spacing w:after="0" w:line="240" w:lineRule="auto"/>
+              <w:ind w:left="847" w:right="318"/>
+              <w:jc w:val="both"/>
+              <w:rPr>
+                <w:rFonts w:ascii="Cambria" w:hAnsi="Cambria"/>
+                <w:sz w:val="18"/>
+                <w:szCs w:val="18"/>
+              </w:rPr>
+            </w:pPr>
+            <w:r>
+              <w:rPr>
+                <w:rFonts w:ascii="Cambria" w:hAnsi="Cambria"/>
+                <w:b/>
+                <w:sz w:val="18"/>
+                <w:szCs w:val="18"/>
+              </w:rPr>
+              <w:t>A</w:t>
+            </w:r>
+            <w:r>
+              <w:rPr>
+                <w:rFonts w:ascii="Cambria" w:hAnsi="Cambria"/>
+                <w:b/>
+                <w:sz w:val="18"/>
+                <w:szCs w:val="18"/>
+              </w:rPr>
+              <w:t>chievement</w:t>
+            </w:r>
+            <w:r>
+              <w:rPr>
+                <w:rFonts w:ascii="Cambria" w:hAnsi="Cambria"/>
+                <w:b/>
+                <w:sz w:val="18"/>
+                <w:szCs w:val="18"/>
+              </w:rPr>
+              <w:t xml:space="preserve">: </w:t>
+            </w:r>
+            <w:r>
+              <w:rPr>
+                <w:rFonts w:ascii="Cambria" w:hAnsi="Cambria"/>
+                <w:sz w:val="18"/>
+                <w:szCs w:val="18"/>
+              </w:rPr>
+              <w:t xml:space="preserve">Increase </w:t>
+            </w:r>
+            <w:r>
+              <w:rPr>
+                <w:rFonts w:ascii="Cambria" w:hAnsi="Cambria"/>
+                <w:sz w:val="18"/>
+                <w:szCs w:val="18"/>
+              </w:rPr>
+              <w:t>stability</w:t>
+            </w:r>
+            <w:r>
+              <w:rPr>
+                <w:rFonts w:ascii="Cambria" w:hAnsi="Cambria"/>
+                <w:sz w:val="18"/>
+                <w:szCs w:val="18"/>
+              </w:rPr>
+              <w:t xml:space="preserve"> of application 96%. Raise fund from Shank Tank Viet Nam (3 </w:t>
+            </w:r>
+            <w:r>
+              <w:rPr>
+                <w:rFonts w:ascii="Cambria" w:hAnsi="Cambria"/>
+                <w:sz w:val="18"/>
+                <w:szCs w:val="18"/>
+              </w:rPr>
+              <w:t>billions</w:t>
+            </w:r>
+            <w:r>
+              <w:rPr>
+                <w:rFonts w:ascii="Cambria" w:hAnsi="Cambria"/>
+                <w:sz w:val="18"/>
+                <w:szCs w:val="18"/>
+              </w:rPr>
+              <w:t xml:space="preserve"> VND). 50 000 downloaded from app store and play store</w:t>
+            </w:r>
+            <w:r>
+              <w:rPr>
+                <w:rFonts w:ascii="Cambria" w:hAnsi="Cambria"/>
+                <w:sz w:val="18"/>
+                <w:szCs w:val="18"/>
+              </w:rPr>
+              <w:t>.</w:t>
             </w:r>
           </w:p>
           <w:p>
@@ -1900,6 +2061,38 @@
               </w:rPr>
               <w:t>Aviva insurance: (aviva.com.vn) Develop the DMS system for Aviva Vietnam.</w:t>
             </w:r>
+            <w:r>
+              <w:rPr>
+                <w:rFonts w:ascii="Cambria" w:hAnsi="Cambria"/>
+                <w:sz w:val="18"/>
+                <w:szCs w:val="18"/>
+              </w:rPr>
+              <w:t xml:space="preserve"> (</w:t>
+            </w:r>
+            <w:r>
+              <w:rPr>
+                <w:rFonts w:ascii="Cambria" w:hAnsi="Cambria"/>
+                <w:sz w:val="18"/>
+                <w:szCs w:val="18"/>
+              </w:rPr>
+              <w:t>UNIT C</w:t>
+            </w:r>
+            <w:r>
+              <w:rPr>
+                <w:rFonts w:ascii="Cambria" w:hAnsi="Cambria"/>
+                <w:sz w:val="18"/>
+                <w:szCs w:val="18"/>
+              </w:rPr>
+              <w:t>orporation</w:t>
+            </w:r>
+            <w:r>
+              <w:rPr>
+                <w:rFonts w:ascii="Cambria" w:hAnsi="Cambria"/>
+                <w:sz w:val="18"/>
+                <w:szCs w:val="18"/>
+              </w:rPr>
+              <w:t>)</w:t>
+            </w:r>
           </w:p>
           <w:p>
             <w:pPr>
@@ -2100,6 +2293,38 @@
                 <w:szCs w:val="18"/>
               </w:rPr>
               <w:t>t: AIA Singapore (aia.com.sg). Develop the content of website. DMS (Distributor Management System) system for AIA Singapore</w:t>
+            </w:r>
+            <w:r>
+              <w:rPr>
+                <w:rFonts w:ascii="Cambria" w:hAnsi="Cambria"/>
+                <w:sz w:val="18"/>
+                <w:szCs w:val="18"/>
+              </w:rPr>
+              <w:t>. (</w:t>
+            </w:r>
+            <w:r>
+              <w:rPr>
+                <w:rFonts w:ascii="Cambria" w:hAnsi="Cambria"/>
+                <w:sz w:val="18"/>
+                <w:szCs w:val="18"/>
+              </w:rPr>
+              <w:t>UNIT C</w:t>
+            </w:r>
+            <w:r>
+              <w:rPr>
+                <w:rFonts w:ascii="Cambria" w:hAnsi="Cambria"/>
+                <w:sz w:val="18"/>
+                <w:szCs w:val="18"/>
+              </w:rPr>
+              <w:t>orporation</w:t>
+            </w:r>
+            <w:r>
+              <w:rPr>
+                <w:rFonts w:ascii="Cambria" w:hAnsi="Cambria"/>
+                <w:sz w:val="18"/>
+                <w:szCs w:val="18"/>
+              </w:rPr>
+              <w:t>)</w:t>
             </w:r>
           </w:p>
           <w:p>
@@ -7083,7 +7308,7 @@
 </file>
 
 <file path=customXml/itemProps1.xml><?xml version="1.0" encoding="utf-8"?>
-<ds:datastoreItem xmlns:ds="http://schemas.openxmlformats.org/officeDocument/2006/customXml" ds:itemID="{9023EA8E-0D44-5343-82C4-771703FE9581}">
+<ds:datastoreItem xmlns:ds="http://schemas.openxmlformats.org/officeDocument/2006/customXml" ds:itemID="{94D7FF25-295C-0647-A221-C95A41B006A2}">
   <ds:schemaRefs>
     <ds:schemaRef ds:uri="http://schemas.openxmlformats.org/officeDocument/2006/bibliography"/>
   </ds:schemaRefs>

</xml_diff>

<commit_message>
edit working history layout
</commit_message>
<xml_diff>
--- a/data/CV_NgocPT.docx
+++ b/data/CV_NgocPT.docx
@@ -1005,6 +1005,8 @@
               </w:rPr>
               <w:t>English (Reading, Writing).</w:t>
             </w:r>
+            <w:bookmarkStart w:id="0" w:name="_GoBack"/>
+            <w:bookmarkEnd w:id="0"/>
           </w:p>
         </w:tc>
       </w:tr>
@@ -1088,12 +1090,65 @@
       </w:tr>
       <w:tr>
         <w:trPr>
-          <w:trHeight w:val="759"/>
+          <w:trHeight w:val="342"/>
         </w:trPr>
         <w:tc>
           <w:tcPr>
-            <w:tcW w:w="10767" w:type="dxa"/>
-            <w:gridSpan w:val="5"/>
+            <w:tcW w:w="2545" w:type="dxa"/>
+            <w:gridSpan w:val="2"/>
+            <w:tcBorders>
+              <w:top w:val="single" w:sz="4" w:space="0" w:color="auto"/>
+              <w:left w:val="single" w:sz="4" w:space="0" w:color="auto"/>
+              <w:bottom w:val="single" w:sz="4" w:space="0" w:color="auto"/>
+              <w:right w:val="single" w:sz="4" w:space="0" w:color="auto"/>
+            </w:tcBorders>
+            <w:shd w:val="clear" w:color="auto" w:fill="auto"/>
+            <w:vAlign w:val="center"/>
+          </w:tcPr>
+          <w:p>
+            <w:pPr>
+              <w:spacing w:after="0" w:line="240" w:lineRule="auto"/>
+              <w:ind w:left="-110" w:right="-114"/>
+              <w:jc w:val="center"/>
+              <w:rPr>
+                <w:rFonts w:ascii="Cambria" w:hAnsi="Cambria"/>
+                <w:sz w:val="18"/>
+                <w:szCs w:val="18"/>
+              </w:rPr>
+            </w:pPr>
+            <w:r>
+              <w:rPr>
+                <w:rFonts w:ascii="Cambria" w:hAnsi="Cambria"/>
+                <w:b/>
+                <w:sz w:val="18"/>
+                <w:szCs w:val="18"/>
+              </w:rPr>
+              <w:t>01</w:t>
+            </w:r>
+            <w:r>
+              <w:rPr>
+                <w:rFonts w:ascii="Cambria" w:hAnsi="Cambria"/>
+                <w:b/>
+                <w:sz w:val="18"/>
+                <w:szCs w:val="18"/>
+              </w:rPr>
+              <w:t>/2018 -</w:t>
+            </w:r>
+            <w:r>
+              <w:rPr>
+                <w:rFonts w:ascii="Cambria" w:hAnsi="Cambria"/>
+                <w:b/>
+                <w:sz w:val="18"/>
+                <w:szCs w:val="18"/>
+              </w:rPr>
+              <w:t xml:space="preserve"> Now</w:t>
+            </w:r>
+          </w:p>
+        </w:tc>
+        <w:tc>
+          <w:tcPr>
+            <w:tcW w:w="8222" w:type="dxa"/>
+            <w:gridSpan w:val="3"/>
             <w:tcBorders>
               <w:top w:val="single" w:sz="4" w:space="0" w:color="auto"/>
               <w:left w:val="single" w:sz="4" w:space="0" w:color="auto"/>
@@ -1106,12 +1161,8 @@
           <w:p>
             <w:pPr>
               <w:pStyle w:val="ListParagraph"/>
-              <w:numPr>
-                <w:ilvl w:val="0"/>
-                <w:numId w:val="23"/>
-              </w:numPr>
               <w:spacing w:after="0" w:line="240" w:lineRule="auto"/>
-              <w:ind w:right="717"/>
+              <w:ind w:left="37" w:right="717"/>
               <w:rPr>
                 <w:rFonts w:ascii="Cambria" w:hAnsi="Cambria"/>
                 <w:sz w:val="18"/>
@@ -1121,170 +1172,164 @@
             <w:r>
               <w:rPr>
                 <w:rFonts w:ascii="Cambria" w:hAnsi="Cambria"/>
-                <w:b/>
-                <w:sz w:val="18"/>
-                <w:szCs w:val="18"/>
-              </w:rPr>
-              <w:t xml:space="preserve">From </w:t>
-            </w:r>
-            <w:r>
-              <w:rPr>
-                <w:rFonts w:ascii="Cambria" w:hAnsi="Cambria"/>
-                <w:b/>
-                <w:sz w:val="18"/>
-                <w:szCs w:val="18"/>
-              </w:rPr>
-              <w:t>0</w:t>
-            </w:r>
-            <w:r>
-              <w:rPr>
-                <w:rFonts w:ascii="Cambria" w:hAnsi="Cambria"/>
-                <w:b/>
-                <w:sz w:val="18"/>
-                <w:szCs w:val="18"/>
-              </w:rPr>
-              <w:t>1</w:t>
-            </w:r>
-            <w:r>
-              <w:rPr>
-                <w:rFonts w:ascii="Cambria" w:hAnsi="Cambria"/>
-                <w:b/>
-                <w:sz w:val="18"/>
-                <w:szCs w:val="18"/>
-              </w:rPr>
-              <w:t>/2018 To Now</w:t>
-            </w:r>
-            <w:r>
-              <w:rPr>
-                <w:rFonts w:ascii="Cambria" w:hAnsi="Cambria"/>
-                <w:b/>
-                <w:sz w:val="18"/>
-                <w:szCs w:val="18"/>
-              </w:rPr>
-              <w:t xml:space="preserve">: </w:t>
-            </w:r>
-            <w:r>
-              <w:rPr>
-                <w:rFonts w:ascii="Cambria" w:hAnsi="Cambria"/>
-                <w:sz w:val="18"/>
-                <w:szCs w:val="18"/>
-              </w:rPr>
-              <w:t>Full Stack</w:t>
-            </w:r>
-            <w:r>
-              <w:rPr>
-                <w:rFonts w:ascii="Cambria" w:hAnsi="Cambria"/>
+                <w:sz w:val="18"/>
+                <w:szCs w:val="18"/>
+              </w:rPr>
+              <w:t xml:space="preserve">Full Stack </w:t>
+            </w:r>
+            <w:proofErr w:type="spellStart"/>
+            <w:r>
+              <w:rPr>
+                <w:rFonts w:ascii="Cambria" w:hAnsi="Cambria"/>
+                <w:sz w:val="18"/>
+                <w:szCs w:val="18"/>
+              </w:rPr>
+              <w:t>Javascript</w:t>
+            </w:r>
+            <w:proofErr w:type="spellEnd"/>
+            <w:r>
+              <w:rPr>
+                <w:rFonts w:ascii="Cambria" w:hAnsi="Cambria"/>
+                <w:sz w:val="18"/>
+                <w:szCs w:val="18"/>
+              </w:rPr>
+              <w:t xml:space="preserve"> developer at </w:t>
+            </w:r>
+            <w:proofErr w:type="spellStart"/>
+            <w:r>
+              <w:rPr>
+                <w:rFonts w:ascii="Cambria" w:hAnsi="Cambria"/>
+                <w:sz w:val="18"/>
+                <w:szCs w:val="18"/>
+              </w:rPr>
+              <w:t>Ohana</w:t>
+            </w:r>
+            <w:proofErr w:type="spellEnd"/>
+            <w:r>
+              <w:rPr>
+                <w:rFonts w:ascii="Cambria" w:hAnsi="Cambria"/>
+                <w:sz w:val="18"/>
+                <w:szCs w:val="18"/>
+              </w:rPr>
+              <w:t xml:space="preserve"> (</w:t>
+            </w:r>
+            <w:proofErr w:type="spellStart"/>
+            <w:r>
+              <w:rPr>
+                <w:rFonts w:ascii="Cambria" w:hAnsi="Cambria"/>
+                <w:sz w:val="18"/>
+                <w:szCs w:val="18"/>
+              </w:rPr>
+              <w:t>Doong</w:t>
+            </w:r>
+            <w:proofErr w:type="spellEnd"/>
+            <w:r>
+              <w:rPr>
+                <w:rFonts w:ascii="Cambria" w:hAnsi="Cambria"/>
+                <w:sz w:val="18"/>
+                <w:szCs w:val="18"/>
+              </w:rPr>
+              <w:t xml:space="preserve"> PTE LTD).</w:t>
+            </w:r>
+          </w:p>
+        </w:tc>
+      </w:tr>
+      <w:tr>
+        <w:trPr>
+          <w:trHeight w:val="341"/>
+        </w:trPr>
+        <w:tc>
+          <w:tcPr>
+            <w:tcW w:w="2545" w:type="dxa"/>
+            <w:gridSpan w:val="2"/>
+            <w:tcBorders>
+              <w:top w:val="single" w:sz="4" w:space="0" w:color="auto"/>
+              <w:left w:val="single" w:sz="4" w:space="0" w:color="auto"/>
+              <w:bottom w:val="single" w:sz="4" w:space="0" w:color="auto"/>
+              <w:right w:val="single" w:sz="4" w:space="0" w:color="auto"/>
+            </w:tcBorders>
+            <w:shd w:val="clear" w:color="auto" w:fill="auto"/>
+            <w:vAlign w:val="center"/>
+          </w:tcPr>
+          <w:p>
+            <w:pPr>
+              <w:spacing w:after="0" w:line="240" w:lineRule="auto"/>
+              <w:ind w:left="-110" w:right="-114"/>
+              <w:jc w:val="center"/>
+              <w:rPr>
+                <w:rFonts w:ascii="Cambria" w:hAnsi="Cambria"/>
+                <w:sz w:val="18"/>
+                <w:szCs w:val="18"/>
+              </w:rPr>
+            </w:pPr>
+            <w:r>
+              <w:rPr>
+                <w:rFonts w:ascii="Cambria" w:hAnsi="Cambria"/>
+                <w:b/>
+                <w:sz w:val="18"/>
+                <w:szCs w:val="18"/>
+              </w:rPr>
+              <w:t>02</w:t>
+            </w:r>
+            <w:r>
+              <w:rPr>
+                <w:rFonts w:ascii="Cambria" w:hAnsi="Cambria"/>
+                <w:b/>
+                <w:sz w:val="18"/>
+                <w:szCs w:val="18"/>
+              </w:rPr>
+              <w:t>/2017 -</w:t>
+            </w:r>
+            <w:r>
+              <w:rPr>
+                <w:rFonts w:ascii="Cambria" w:hAnsi="Cambria"/>
+                <w:b/>
                 <w:sz w:val="18"/>
                 <w:szCs w:val="18"/>
               </w:rPr>
               <w:t xml:space="preserve"> </w:t>
             </w:r>
-            <w:proofErr w:type="spellStart"/>
-            <w:r>
-              <w:rPr>
-                <w:rFonts w:ascii="Cambria" w:hAnsi="Cambria"/>
-                <w:sz w:val="18"/>
-                <w:szCs w:val="18"/>
-              </w:rPr>
-              <w:t>J</w:t>
-            </w:r>
-            <w:r>
-              <w:rPr>
-                <w:rFonts w:ascii="Cambria" w:hAnsi="Cambria"/>
-                <w:sz w:val="18"/>
-                <w:szCs w:val="18"/>
-              </w:rPr>
-              <w:t>avascript</w:t>
-            </w:r>
-            <w:proofErr w:type="spellEnd"/>
-            <w:r>
-              <w:rPr>
-                <w:rFonts w:ascii="Cambria" w:hAnsi="Cambria"/>
-                <w:sz w:val="18"/>
-                <w:szCs w:val="18"/>
-              </w:rPr>
-              <w:t xml:space="preserve"> developer at</w:t>
-            </w:r>
-            <w:r>
-              <w:rPr>
-                <w:rFonts w:ascii="Cambria" w:hAnsi="Cambria"/>
-                <w:sz w:val="18"/>
-                <w:szCs w:val="18"/>
-              </w:rPr>
-              <w:t xml:space="preserve"> </w:t>
-            </w:r>
-            <w:proofErr w:type="spellStart"/>
-            <w:r>
-              <w:rPr>
-                <w:rFonts w:ascii="Cambria" w:hAnsi="Cambria"/>
-                <w:sz w:val="18"/>
-                <w:szCs w:val="18"/>
-              </w:rPr>
-              <w:t>Ohana</w:t>
-            </w:r>
-            <w:proofErr w:type="spellEnd"/>
-            <w:r>
-              <w:rPr>
-                <w:rFonts w:ascii="Cambria" w:hAnsi="Cambria"/>
-                <w:sz w:val="18"/>
-                <w:szCs w:val="18"/>
-              </w:rPr>
-              <w:t xml:space="preserve"> </w:t>
-            </w:r>
-            <w:r>
-              <w:rPr>
-                <w:rFonts w:ascii="Cambria" w:hAnsi="Cambria"/>
-                <w:sz w:val="18"/>
-                <w:szCs w:val="18"/>
-              </w:rPr>
-              <w:t>(</w:t>
-            </w:r>
-            <w:proofErr w:type="spellStart"/>
-            <w:r>
-              <w:rPr>
-                <w:rFonts w:ascii="Cambria" w:hAnsi="Cambria"/>
-                <w:sz w:val="18"/>
-                <w:szCs w:val="18"/>
-              </w:rPr>
-              <w:t>Doong</w:t>
-            </w:r>
-            <w:proofErr w:type="spellEnd"/>
-            <w:r>
-              <w:rPr>
-                <w:rFonts w:ascii="Cambria" w:hAnsi="Cambria"/>
-                <w:sz w:val="18"/>
-                <w:szCs w:val="18"/>
-              </w:rPr>
-              <w:t xml:space="preserve"> PTE LTD</w:t>
-            </w:r>
-            <w:r>
-              <w:rPr>
-                <w:rFonts w:ascii="Cambria" w:hAnsi="Cambria"/>
-                <w:sz w:val="18"/>
-                <w:szCs w:val="18"/>
-              </w:rPr>
-              <w:t>)</w:t>
-            </w:r>
-            <w:r>
-              <w:rPr>
-                <w:rFonts w:ascii="Cambria" w:hAnsi="Cambria"/>
-                <w:sz w:val="18"/>
-                <w:szCs w:val="18"/>
-              </w:rPr>
-              <w:t>.</w:t>
+            <w:r>
+              <w:rPr>
+                <w:rFonts w:ascii="Cambria" w:hAnsi="Cambria"/>
+                <w:b/>
+                <w:sz w:val="18"/>
+                <w:szCs w:val="18"/>
+              </w:rPr>
+              <w:t>01</w:t>
+            </w:r>
+            <w:r>
+              <w:rPr>
+                <w:rFonts w:ascii="Cambria" w:hAnsi="Cambria"/>
+                <w:b/>
+                <w:sz w:val="18"/>
+                <w:szCs w:val="18"/>
+              </w:rPr>
+              <w:t>/2018</w:t>
             </w:r>
           </w:p>
+        </w:tc>
+        <w:tc>
+          <w:tcPr>
+            <w:tcW w:w="8222" w:type="dxa"/>
+            <w:gridSpan w:val="3"/>
+            <w:tcBorders>
+              <w:top w:val="single" w:sz="4" w:space="0" w:color="auto"/>
+              <w:left w:val="single" w:sz="4" w:space="0" w:color="auto"/>
+              <w:bottom w:val="single" w:sz="4" w:space="0" w:color="auto"/>
+              <w:right w:val="single" w:sz="4" w:space="0" w:color="auto"/>
+            </w:tcBorders>
+            <w:shd w:val="clear" w:color="auto" w:fill="auto"/>
+            <w:vAlign w:val="center"/>
+          </w:tcPr>
           <w:p>
             <w:pPr>
               <w:pStyle w:val="ListParagraph"/>
-              <w:numPr>
-                <w:ilvl w:val="0"/>
-                <w:numId w:val="23"/>
-              </w:numPr>
               <w:spacing w:after="0" w:line="240" w:lineRule="auto"/>
-              <w:ind w:right="717"/>
-              <w:rPr>
-                <w:rFonts w:ascii="Cambria" w:hAnsi="Cambria"/>
+              <w:ind w:left="37" w:right="717"/>
+              <w:rPr>
+                <w:rFonts w:ascii="Cambria" w:hAnsi="Cambria"/>
+                <w:b/>
                 <w:sz w:val="18"/>
                 <w:szCs w:val="18"/>
               </w:rPr>
@@ -1292,78 +1337,6 @@
             <w:r>
               <w:rPr>
                 <w:rFonts w:ascii="Cambria" w:hAnsi="Cambria"/>
-                <w:b/>
-                <w:sz w:val="18"/>
-                <w:szCs w:val="18"/>
-              </w:rPr>
-              <w:t>F</w:t>
-            </w:r>
-            <w:r>
-              <w:rPr>
-                <w:rFonts w:ascii="Cambria" w:hAnsi="Cambria"/>
-                <w:b/>
-                <w:sz w:val="18"/>
-                <w:szCs w:val="18"/>
-              </w:rPr>
-              <w:t xml:space="preserve">rom </w:t>
-            </w:r>
-            <w:r>
-              <w:rPr>
-                <w:rFonts w:ascii="Cambria" w:hAnsi="Cambria"/>
-                <w:b/>
-                <w:sz w:val="18"/>
-                <w:szCs w:val="18"/>
-              </w:rPr>
-              <w:t>0</w:t>
-            </w:r>
-            <w:r>
-              <w:rPr>
-                <w:rFonts w:ascii="Cambria" w:hAnsi="Cambria"/>
-                <w:b/>
-                <w:sz w:val="18"/>
-                <w:szCs w:val="18"/>
-              </w:rPr>
-              <w:t>2</w:t>
-            </w:r>
-            <w:r>
-              <w:rPr>
-                <w:rFonts w:ascii="Cambria" w:hAnsi="Cambria"/>
-                <w:b/>
-                <w:sz w:val="18"/>
-                <w:szCs w:val="18"/>
-              </w:rPr>
-              <w:t xml:space="preserve">/2017 To </w:t>
-            </w:r>
-            <w:r>
-              <w:rPr>
-                <w:rFonts w:ascii="Cambria" w:hAnsi="Cambria"/>
-                <w:b/>
-                <w:sz w:val="18"/>
-                <w:szCs w:val="18"/>
-              </w:rPr>
-              <w:t>0</w:t>
-            </w:r>
-            <w:r>
-              <w:rPr>
-                <w:rFonts w:ascii="Cambria" w:hAnsi="Cambria"/>
-                <w:b/>
-                <w:sz w:val="18"/>
-                <w:szCs w:val="18"/>
-              </w:rPr>
-              <w:t>1</w:t>
-            </w:r>
-            <w:r>
-              <w:rPr>
-                <w:rFonts w:ascii="Cambria" w:hAnsi="Cambria"/>
-                <w:b/>
-                <w:sz w:val="18"/>
-                <w:szCs w:val="18"/>
-              </w:rPr>
-              <w:t xml:space="preserve">/2018: </w:t>
-            </w:r>
-            <w:r>
-              <w:rPr>
-                <w:rFonts w:ascii="Cambria" w:hAnsi="Cambria"/>
                 <w:sz w:val="18"/>
                 <w:szCs w:val="18"/>
               </w:rPr>
@@ -1401,16 +1374,41 @@
               </w:rPr>
               <w:t>.</w:t>
             </w:r>
+            <w:r>
+              <w:rPr>
+                <w:rFonts w:ascii="Cambria" w:hAnsi="Cambria"/>
+                <w:b/>
+                <w:sz w:val="18"/>
+                <w:szCs w:val="18"/>
+              </w:rPr>
+              <w:t xml:space="preserve"> </w:t>
+            </w:r>
           </w:p>
+        </w:tc>
+      </w:tr>
+      <w:tr>
+        <w:trPr>
+          <w:trHeight w:val="342"/>
+        </w:trPr>
+        <w:tc>
+          <w:tcPr>
+            <w:tcW w:w="2545" w:type="dxa"/>
+            <w:gridSpan w:val="2"/>
+            <w:tcBorders>
+              <w:top w:val="single" w:sz="4" w:space="0" w:color="auto"/>
+              <w:left w:val="single" w:sz="4" w:space="0" w:color="auto"/>
+              <w:bottom w:val="single" w:sz="4" w:space="0" w:color="auto"/>
+              <w:right w:val="single" w:sz="4" w:space="0" w:color="auto"/>
+            </w:tcBorders>
+            <w:shd w:val="clear" w:color="auto" w:fill="auto"/>
+            <w:vAlign w:val="center"/>
+          </w:tcPr>
           <w:p>
             <w:pPr>
               <w:pStyle w:val="ListParagraph"/>
-              <w:numPr>
-                <w:ilvl w:val="0"/>
-                <w:numId w:val="23"/>
-              </w:numPr>
               <w:spacing w:after="0" w:line="240" w:lineRule="auto"/>
-              <w:ind w:right="717"/>
+              <w:ind w:left="-110" w:right="-114"/>
+              <w:jc w:val="center"/>
               <w:rPr>
                 <w:rFonts w:ascii="Cambria" w:hAnsi="Cambria"/>
                 <w:sz w:val="18"/>
@@ -1424,80 +1422,80 @@
                 <w:sz w:val="18"/>
                 <w:szCs w:val="18"/>
               </w:rPr>
-              <w:t>F</w:t>
-            </w:r>
-            <w:r>
-              <w:rPr>
-                <w:rFonts w:ascii="Cambria" w:hAnsi="Cambria"/>
-                <w:b/>
-                <w:sz w:val="18"/>
-                <w:szCs w:val="18"/>
-              </w:rPr>
-              <w:t xml:space="preserve">rom </w:t>
-            </w:r>
-            <w:r>
-              <w:rPr>
-                <w:rFonts w:ascii="Cambria" w:hAnsi="Cambria"/>
-                <w:b/>
-                <w:sz w:val="18"/>
-                <w:szCs w:val="18"/>
-              </w:rPr>
-              <w:t>0</w:t>
-            </w:r>
-            <w:r>
-              <w:rPr>
-                <w:rFonts w:ascii="Cambria" w:hAnsi="Cambria"/>
-                <w:b/>
-                <w:sz w:val="18"/>
-                <w:szCs w:val="18"/>
-              </w:rPr>
-              <w:t>1</w:t>
-            </w:r>
-            <w:r>
-              <w:rPr>
-                <w:rFonts w:ascii="Cambria" w:hAnsi="Cambria"/>
-                <w:b/>
-                <w:sz w:val="18"/>
-                <w:szCs w:val="18"/>
-              </w:rPr>
-              <w:t xml:space="preserve">/2016 To </w:t>
-            </w:r>
-            <w:r>
-              <w:rPr>
-                <w:rFonts w:ascii="Cambria" w:hAnsi="Cambria"/>
-                <w:b/>
-                <w:sz w:val="18"/>
-                <w:szCs w:val="18"/>
-              </w:rPr>
-              <w:t>0</w:t>
-            </w:r>
-            <w:r>
-              <w:rPr>
-                <w:rFonts w:ascii="Cambria" w:hAnsi="Cambria"/>
-                <w:b/>
-                <w:sz w:val="18"/>
-                <w:szCs w:val="18"/>
-              </w:rPr>
-              <w:t>2</w:t>
-            </w:r>
-            <w:r>
-              <w:rPr>
-                <w:rFonts w:ascii="Cambria" w:hAnsi="Cambria"/>
-                <w:b/>
-                <w:sz w:val="18"/>
-                <w:szCs w:val="18"/>
-              </w:rPr>
-              <w:t>/2017</w:t>
-            </w:r>
-            <w:r>
-              <w:rPr>
-                <w:rFonts w:ascii="Cambria" w:hAnsi="Cambria"/>
-                <w:b/>
-                <w:sz w:val="18"/>
-                <w:szCs w:val="18"/>
-              </w:rPr>
-              <w:t xml:space="preserve">: </w:t>
-            </w:r>
+              <w:t>01</w:t>
+            </w:r>
+            <w:r>
+              <w:rPr>
+                <w:rFonts w:ascii="Cambria" w:hAnsi="Cambria"/>
+                <w:b/>
+                <w:sz w:val="18"/>
+                <w:szCs w:val="18"/>
+              </w:rPr>
+              <w:t>/2016</w:t>
+            </w:r>
+            <w:r>
+              <w:rPr>
+                <w:rFonts w:ascii="Cambria" w:hAnsi="Cambria"/>
+                <w:b/>
+                <w:sz w:val="18"/>
+                <w:szCs w:val="18"/>
+              </w:rPr>
+              <w:t xml:space="preserve"> </w:t>
+            </w:r>
+            <w:r>
+              <w:rPr>
+                <w:rFonts w:ascii="Cambria" w:hAnsi="Cambria"/>
+                <w:b/>
+                <w:sz w:val="18"/>
+                <w:szCs w:val="18"/>
+              </w:rPr>
+              <w:t>-</w:t>
+            </w:r>
+            <w:r>
+              <w:rPr>
+                <w:rFonts w:ascii="Cambria" w:hAnsi="Cambria"/>
+                <w:b/>
+                <w:sz w:val="18"/>
+                <w:szCs w:val="18"/>
+              </w:rPr>
+              <w:t xml:space="preserve"> </w:t>
+            </w:r>
+            <w:r>
+              <w:rPr>
+                <w:rFonts w:ascii="Cambria" w:hAnsi="Cambria"/>
+                <w:b/>
+                <w:sz w:val="18"/>
+                <w:szCs w:val="18"/>
+              </w:rPr>
+              <w:t>02/2017</w:t>
+            </w:r>
+          </w:p>
+        </w:tc>
+        <w:tc>
+          <w:tcPr>
+            <w:tcW w:w="8222" w:type="dxa"/>
+            <w:gridSpan w:val="3"/>
+            <w:tcBorders>
+              <w:top w:val="single" w:sz="4" w:space="0" w:color="auto"/>
+              <w:left w:val="single" w:sz="4" w:space="0" w:color="auto"/>
+              <w:bottom w:val="single" w:sz="4" w:space="0" w:color="auto"/>
+              <w:right w:val="single" w:sz="4" w:space="0" w:color="auto"/>
+            </w:tcBorders>
+            <w:shd w:val="clear" w:color="auto" w:fill="auto"/>
+            <w:vAlign w:val="center"/>
+          </w:tcPr>
+          <w:p>
+            <w:pPr>
+              <w:pStyle w:val="ListParagraph"/>
+              <w:spacing w:after="0" w:line="240" w:lineRule="auto"/>
+              <w:ind w:left="37" w:right="717"/>
+              <w:rPr>
+                <w:rFonts w:ascii="Cambria" w:hAnsi="Cambria"/>
+                <w:b/>
+                <w:sz w:val="18"/>
+                <w:szCs w:val="18"/>
+              </w:rPr>
+            </w:pPr>
             <w:r>
               <w:rPr>
                 <w:rFonts w:ascii="Cambria" w:hAnsi="Cambria"/>
@@ -1559,7 +1557,15 @@
                 <w:sz w:val="18"/>
                 <w:szCs w:val="18"/>
               </w:rPr>
-              <w:t>Noi</w:t>
+              <w:t>No</w:t>
+            </w:r>
+            <w:r>
+              <w:rPr>
+                <w:rFonts w:ascii="Cambria" w:hAnsi="Cambria"/>
+                <w:sz w:val="18"/>
+                <w:szCs w:val="18"/>
+              </w:rPr>
+              <w:t>i</w:t>
             </w:r>
             <w:proofErr w:type="spellEnd"/>
             <w:r>
@@ -1969,17 +1975,7 @@
                 <w:sz w:val="18"/>
                 <w:szCs w:val="18"/>
               </w:rPr>
-              <w:t xml:space="preserve"> of application 9</w:t>
-            </w:r>
-            <w:bookmarkStart w:id="0" w:name="_GoBack"/>
-            <w:bookmarkEnd w:id="0"/>
-            <w:r>
-              <w:rPr>
-                <w:rFonts w:ascii="Cambria" w:hAnsi="Cambria"/>
-                <w:sz w:val="18"/>
-                <w:szCs w:val="18"/>
-              </w:rPr>
-              <w:t xml:space="preserve">6%. Raise fund from Shank Tank Viet Nam (3 </w:t>
+              <w:t xml:space="preserve"> of application 96%. Raise fund from Shank Tank Viet Nam (3 </w:t>
             </w:r>
             <w:r>
               <w:rPr>
@@ -3096,35 +3092,6 @@
       </w:tr>
     </w:tbl>
     <w:p/>
-    <w:p>
-      <w:pPr>
-        <w:jc w:val="right"/>
-      </w:pPr>
-      <w:r>
-        <w:t>Visit “</w:t>
-      </w:r>
-      <w:r>
-        <w:rPr>
-          <w:b/>
-        </w:rPr>
-        <w:t>tuanngocptn.github.io</w:t>
-      </w:r>
-      <w:r>
-        <w:t xml:space="preserve">” to get </w:t>
-      </w:r>
-      <w:r>
-        <w:t>lat</w:t>
-      </w:r>
-      <w:r>
-        <w:t>est</w:t>
-      </w:r>
-      <w:r>
-        <w:t xml:space="preserve"> of </w:t>
-      </w:r>
-      <w:r>
-        <w:t>CV.</w:t>
-      </w:r>
-    </w:p>
     <w:sectPr>
       <w:footerReference w:type="default" r:id="rId8"/>
       <w:pgSz w:w="12240" w:h="15840"/>
@@ -3173,16 +3140,22 @@
       </w:rPr>
     </w:pPr>
     <w:r>
-      <w:rPr>
-        <w:rFonts w:ascii="Calibri" w:hAnsi="Calibri"/>
-      </w:rPr>
-      <w:t>Pham Tuan Ngoc</w:t>
+      <w:t>Visit “</w:t>
     </w:r>
     <w:r>
       <w:rPr>
-        <w:rFonts w:ascii="Calibri" w:hAnsi="Calibri"/>
-      </w:rPr>
-      <w:t xml:space="preserve"> - CURRICULUM VITAE</w:t>
+        <w:b/>
+      </w:rPr>
+      <w:t>tuanngocptn.github.io</w:t>
+    </w:r>
+    <w:r>
+      <w:t>” to get lat</w:t>
+    </w:r>
+    <w:r>
+      <w:t>est</w:t>
+    </w:r>
+    <w:r>
+      <w:t xml:space="preserve"> of CV.</w:t>
     </w:r>
     <w:r>
       <w:rPr>
@@ -7291,7 +7264,7 @@
 </file>
 
 <file path=customXml/itemProps1.xml><?xml version="1.0" encoding="utf-8"?>
-<ds:datastoreItem xmlns:ds="http://schemas.openxmlformats.org/officeDocument/2006/customXml" ds:itemID="{E0730FD4-7ADB-7340-B12C-4AC5EBA69601}">
+<ds:datastoreItem xmlns:ds="http://schemas.openxmlformats.org/officeDocument/2006/customXml" ds:itemID="{746BB736-7D01-8849-9FF7-8CEAA5C0C74D}">
   <ds:schemaRefs>
     <ds:schemaRef ds:uri="http://schemas.openxmlformats.org/officeDocument/2006/bibliography"/>
   </ds:schemaRefs>

</xml_diff>

<commit_message>
edit number format for t-rex high score
</commit_message>
<xml_diff>
--- a/data/CV_NgocPT.docx
+++ b/data/CV_NgocPT.docx
@@ -2299,7 +2299,21 @@
         <w:rPr>
           <w:rFonts w:ascii="Calibri Light" w:hAnsi="Calibri Light" w:cs="Calibri Light"/>
         </w:rPr>
-        <w:t>Reached 103852 scores in T-Rex Game on Chrome browser.</w:t>
+        <w:t>Reached 103</w:t>
+      </w:r>
+      <w:r>
+        <w:rPr>
+          <w:rFonts w:ascii="Calibri Light" w:hAnsi="Calibri Light" w:cs="Calibri Light"/>
+        </w:rPr>
+        <w:t>.</w:t>
+      </w:r>
+      <w:bookmarkStart w:id="0" w:name="_GoBack"/>
+      <w:bookmarkEnd w:id="0"/>
+      <w:r>
+        <w:rPr>
+          <w:rFonts w:ascii="Calibri Light" w:hAnsi="Calibri Light" w:cs="Calibri Light"/>
+        </w:rPr>
+        <w:t>852 scores in T-Rex Game on Chrome browser.</w:t>
       </w:r>
     </w:p>
     <w:p>
@@ -2514,8 +2528,6 @@
           <w:rFonts w:ascii="Calibri Light" w:hAnsi="Calibri Light" w:cs="Calibri Light"/>
         </w:rPr>
       </w:pPr>
-      <w:bookmarkStart w:id="0" w:name="_GoBack"/>
-      <w:bookmarkEnd w:id="0"/>
     </w:p>
     <w:p>
       <w:pPr>
@@ -4222,7 +4234,7 @@
 </file>
 
 <file path=customXml/itemProps1.xml><?xml version="1.0" encoding="utf-8"?>
-<ds:datastoreItem xmlns:ds="http://schemas.openxmlformats.org/officeDocument/2006/customXml" ds:itemID="{20FE32CA-DFD9-9847-BE3C-CF23EC086540}">
+<ds:datastoreItem xmlns:ds="http://schemas.openxmlformats.org/officeDocument/2006/customXml" ds:itemID="{4A74BCBE-67C4-F947-8B4B-44300C9D7406}">
   <ds:schemaRefs>
     <ds:schemaRef ds:uri="http://schemas.openxmlformats.org/officeDocument/2006/bibliography"/>
   </ds:schemaRefs>

</xml_diff>

<commit_message>
edit thanks for reading
</commit_message>
<xml_diff>
--- a/data/CV_NgocPT.docx
+++ b/data/CV_NgocPT.docx
@@ -2307,8 +2307,6 @@
         </w:rPr>
         <w:t>.</w:t>
       </w:r>
-      <w:bookmarkStart w:id="0" w:name="_GoBack"/>
-      <w:bookmarkEnd w:id="0"/>
       <w:r>
         <w:rPr>
           <w:rFonts w:ascii="Calibri Light" w:hAnsi="Calibri Light" w:cs="Calibri Light"/>
@@ -2471,16 +2469,27 @@
           <w:rFonts w:ascii="Calibri Light" w:hAnsi="Calibri Light" w:cs="Calibri Light"/>
         </w:rPr>
       </w:pPr>
+    </w:p>
+    <w:p>
+      <w:pPr>
+        <w:tabs>
+          <w:tab w:val="left" w:pos="284"/>
+        </w:tabs>
+        <w:jc w:val="center"/>
+        <w:rPr>
+          <w:rFonts w:ascii="Calibri Light" w:hAnsi="Calibri Light" w:cs="Calibri Light"/>
+        </w:rPr>
+      </w:pPr>
       <w:r>
         <w:rPr>
           <w:rFonts w:ascii="Calibri Light" w:hAnsi="Calibri Light" w:cs="Calibri Light"/>
           <w:noProof/>
         </w:rPr>
         <w:drawing>
-          <wp:inline distT="0" distB="0" distL="0" distR="0" wp14:anchorId="072DD65D" wp14:editId="0E891B24">
-            <wp:extent cx="3200400" cy="3505200"/>
-            <wp:effectExtent l="0" t="0" r="0" b="0"/>
-            <wp:docPr id="3" name="Picture 3"/>
+          <wp:inline distT="0" distB="0" distL="0" distR="0" wp14:anchorId="6950DACA" wp14:editId="23E6D005">
+            <wp:extent cx="6116320" cy="3690620"/>
+            <wp:effectExtent l="0" t="0" r="5080" b="5080"/>
+            <wp:docPr id="2" name="Picture 2" descr="A picture containing object&#10;&#10;Description automatically generated"/>
             <wp:cNvGraphicFramePr>
               <a:graphicFrameLocks xmlns:a="http://schemas.openxmlformats.org/drawingml/2006/main" noChangeAspect="1"/>
             </wp:cNvGraphicFramePr>
@@ -2488,7 +2497,7 @@
               <a:graphicData uri="http://schemas.openxmlformats.org/drawingml/2006/picture">
                 <pic:pic xmlns:pic="http://schemas.openxmlformats.org/drawingml/2006/picture">
                   <pic:nvPicPr>
-                    <pic:cNvPr id="3" name="dino.png"/>
+                    <pic:cNvPr id="2" name="dino copy.png"/>
                     <pic:cNvPicPr/>
                   </pic:nvPicPr>
                   <pic:blipFill>
@@ -2506,7 +2515,7 @@
                   <pic:spPr>
                     <a:xfrm>
                       <a:off x="0" y="0"/>
-                      <a:ext cx="3200400" cy="3505200"/>
+                      <a:ext cx="6116320" cy="3690620"/>
                     </a:xfrm>
                     <a:prstGeom prst="rect">
                       <a:avLst/>
@@ -2598,74 +2607,8 @@
           <w:rFonts w:ascii="Calibri Light" w:hAnsi="Calibri Light" w:cs="Calibri Light"/>
         </w:rPr>
       </w:pPr>
-    </w:p>
-    <w:p>
-      <w:pPr>
-        <w:tabs>
-          <w:tab w:val="left" w:pos="284"/>
-        </w:tabs>
-        <w:rPr>
-          <w:rFonts w:ascii="Calibri Light" w:hAnsi="Calibri Light" w:cs="Calibri Light"/>
-        </w:rPr>
-      </w:pPr>
-    </w:p>
-    <w:p>
-      <w:pPr>
-        <w:tabs>
-          <w:tab w:val="left" w:pos="284"/>
-        </w:tabs>
-        <w:rPr>
-          <w:rFonts w:ascii="Calibri Light" w:hAnsi="Calibri Light" w:cs="Calibri Light"/>
-        </w:rPr>
-      </w:pPr>
-      <w:r>
-        <w:rPr>
-          <w:rFonts w:ascii="Calibri Light" w:hAnsi="Calibri Light" w:cs="Calibri Light"/>
-        </w:rPr>
-        <w:tab/>
-      </w:r>
-      <w:r>
-        <w:rPr>
-          <w:rFonts w:ascii="Calibri Light" w:hAnsi="Calibri Light" w:cs="Calibri Light"/>
-        </w:rPr>
-        <w:sym w:font="Symbol" w:char="F0B7"/>
-      </w:r>
-      <w:r>
-        <w:rPr>
-          <w:rFonts w:ascii="Calibri Light" w:hAnsi="Calibri Light" w:cs="Calibri Light"/>
-        </w:rPr>
-        <w:t xml:space="preserve">  </w:t>
-      </w:r>
-      <w:r>
-        <w:rPr>
-          <w:rFonts w:ascii="Calibri Light" w:hAnsi="Calibri Light" w:cs="Calibri Light"/>
-        </w:rPr>
-        <w:t>Tha</w:t>
-      </w:r>
-      <w:r>
-        <w:rPr>
-          <w:rFonts w:ascii="Calibri Light" w:hAnsi="Calibri Light" w:cs="Calibri Light"/>
-        </w:rPr>
-        <w:t>n</w:t>
-      </w:r>
-      <w:r>
-        <w:rPr>
-          <w:rFonts w:ascii="Calibri Light" w:hAnsi="Calibri Light" w:cs="Calibri Light"/>
-        </w:rPr>
-        <w:t>ks for reading</w:t>
-      </w:r>
-      <w:r>
-        <w:rPr>
-          <w:rFonts w:ascii="Calibri Light" w:hAnsi="Calibri Light" w:cs="Calibri Light"/>
-        </w:rPr>
-        <w:t xml:space="preserve"> </w:t>
-      </w:r>
-      <w:r>
-        <w:rPr>
-          <w:rFonts w:ascii="Calibri Light" w:hAnsi="Calibri Light" w:cs="Calibri Light"/>
-        </w:rPr>
-        <w:t>!</w:t>
-      </w:r>
+      <w:bookmarkStart w:id="0" w:name="_GoBack"/>
+      <w:bookmarkEnd w:id="0"/>
     </w:p>
     <w:sectPr>
       <w:pgSz w:w="11900" w:h="16840"/>
@@ -4234,7 +4177,7 @@
 </file>
 
 <file path=customXml/itemProps1.xml><?xml version="1.0" encoding="utf-8"?>
-<ds:datastoreItem xmlns:ds="http://schemas.openxmlformats.org/officeDocument/2006/customXml" ds:itemID="{4A74BCBE-67C4-F947-8B4B-44300C9D7406}">
+<ds:datastoreItem xmlns:ds="http://schemas.openxmlformats.org/officeDocument/2006/customXml" ds:itemID="{B8E85AD7-6491-B642-B0FD-539BE96395DD}">
   <ds:schemaRefs>
     <ds:schemaRef ds:uri="http://schemas.openxmlformats.org/officeDocument/2006/bibliography"/>
   </ds:schemaRefs>

</xml_diff>

<commit_message>
update cv for looking new job
</commit_message>
<xml_diff>
--- a/data/CV_NgocPT.docx
+++ b/data/CV_NgocPT.docx
@@ -1,6 +1,6 @@
 
 <file path=word/document.xml><?xml version="1.0" encoding="utf-8"?>
-<w:document xmlns:wpc="http://schemas.microsoft.com/office/word/2010/wordprocessingCanvas" xmlns:cx="http://schemas.microsoft.com/office/drawing/2014/chartex" xmlns:cx1="http://schemas.microsoft.com/office/drawing/2015/9/8/chartex" xmlns:cx2="http://schemas.microsoft.com/office/drawing/2015/10/21/chartex" xmlns:cx3="http://schemas.microsoft.com/office/drawing/2016/5/9/chartex" xmlns:cx4="http://schemas.microsoft.com/office/drawing/2016/5/10/chartex" xmlns:cx5="http://schemas.microsoft.com/office/drawing/2016/5/11/chartex" xmlns:cx6="http://schemas.microsoft.com/office/drawing/2016/5/12/chartex" xmlns:cx7="http://schemas.microsoft.com/office/drawing/2016/5/13/chartex" xmlns:cx8="http://schemas.microsoft.com/office/drawing/2016/5/14/chartex" xmlns:mc="http://schemas.openxmlformats.org/markup-compatibility/2006" xmlns:aink="http://schemas.microsoft.com/office/drawing/2016/ink" xmlns:am3d="http://schemas.microsoft.com/office/drawing/2017/model3d" xmlns:o="urn:schemas-microsoft-com:office:office" xmlns:r="http://schemas.openxmlformats.org/officeDocument/2006/relationships" xmlns:m="http://schemas.openxmlformats.org/officeDocument/2006/math" xmlns:v="urn:schemas-microsoft-com:vml" xmlns:wp14="http://schemas.microsoft.com/office/word/2010/wordprocessingDrawing" xmlns:wp="http://schemas.openxmlformats.org/drawingml/2006/wordprocessingDrawing" xmlns:w10="urn:schemas-microsoft-com:office:word" xmlns:w="http://schemas.openxmlformats.org/wordprocessingml/2006/main" xmlns:w14="http://schemas.microsoft.com/office/word/2010/wordml" xmlns:w15="http://schemas.microsoft.com/office/word/2012/wordml" xmlns:w16cid="http://schemas.microsoft.com/office/word/2016/wordml/cid" xmlns:w16se="http://schemas.microsoft.com/office/word/2015/wordml/symex" xmlns:wpg="http://schemas.microsoft.com/office/word/2010/wordprocessingGroup" xmlns:wpi="http://schemas.microsoft.com/office/word/2010/wordprocessingInk" xmlns:wne="http://schemas.microsoft.com/office/word/2006/wordml" xmlns:wps="http://schemas.microsoft.com/office/word/2010/wordprocessingShape" mc:Ignorable="w14 w15 w16se w16cid wp14">
+<w:document xmlns:wpc="http://schemas.microsoft.com/office/word/2010/wordprocessingCanvas" xmlns:cx="http://schemas.microsoft.com/office/drawing/2014/chartex" xmlns:cx1="http://schemas.microsoft.com/office/drawing/2015/9/8/chartex" xmlns:cx2="http://schemas.microsoft.com/office/drawing/2015/10/21/chartex" xmlns:cx3="http://schemas.microsoft.com/office/drawing/2016/5/9/chartex" xmlns:cx4="http://schemas.microsoft.com/office/drawing/2016/5/10/chartex" xmlns:cx5="http://schemas.microsoft.com/office/drawing/2016/5/11/chartex" xmlns:cx6="http://schemas.microsoft.com/office/drawing/2016/5/12/chartex" xmlns:cx7="http://schemas.microsoft.com/office/drawing/2016/5/13/chartex" xmlns:cx8="http://schemas.microsoft.com/office/drawing/2016/5/14/chartex" xmlns:mc="http://schemas.openxmlformats.org/markup-compatibility/2006" xmlns:aink="http://schemas.microsoft.com/office/drawing/2016/ink" xmlns:am3d="http://schemas.microsoft.com/office/drawing/2017/model3d" xmlns:o="urn:schemas-microsoft-com:office:office" xmlns:r="http://schemas.openxmlformats.org/officeDocument/2006/relationships" xmlns:m="http://schemas.openxmlformats.org/officeDocument/2006/math" xmlns:v="urn:schemas-microsoft-com:vml" xmlns:wp14="http://schemas.microsoft.com/office/word/2010/wordprocessingDrawing" xmlns:wp="http://schemas.openxmlformats.org/drawingml/2006/wordprocessingDrawing" xmlns:w10="urn:schemas-microsoft-com:office:word" xmlns:w="http://schemas.openxmlformats.org/wordprocessingml/2006/main" xmlns:w14="http://schemas.microsoft.com/office/word/2010/wordml" xmlns:w15="http://schemas.microsoft.com/office/word/2012/wordml" xmlns:w16cex="http://schemas.microsoft.com/office/word/2018/wordml/cex" xmlns:w16cid="http://schemas.microsoft.com/office/word/2016/wordml/cid" xmlns:w16="http://schemas.microsoft.com/office/word/2018/wordml" xmlns:w16se="http://schemas.microsoft.com/office/word/2015/wordml/symex" xmlns:wpg="http://schemas.microsoft.com/office/word/2010/wordprocessingGroup" xmlns:wpi="http://schemas.microsoft.com/office/word/2010/wordprocessingInk" xmlns:wne="http://schemas.microsoft.com/office/word/2006/wordml" xmlns:wps="http://schemas.microsoft.com/office/word/2010/wordprocessingShape" mc:Ignorable="w14 w15 w16se w16cid w16 w16cex wp14">
   <w:body>
     <w:p>
       <w:pPr>
@@ -77,7 +77,28 @@
                 <w:i/>
                 <w:iCs/>
               </w:rPr>
-              <w:t xml:space="preserve">PHAM TUAN NGOC </w:t>
+              <w:t>Full name: PHAM TUAN NGOC</w:t>
+            </w:r>
+          </w:p>
+          <w:p>
+            <w:pPr>
+              <w:tabs>
+                <w:tab w:val="left" w:pos="284"/>
+              </w:tabs>
+              <w:jc w:val="both"/>
+              <w:rPr>
+                <w:rFonts w:ascii="Calibri Light" w:eastAsia="Times New Roman" w:hAnsi="Calibri Light" w:cs="Calibri Light"/>
+                <w:i/>
+                <w:iCs/>
+              </w:rPr>
+            </w:pPr>
+            <w:r>
+              <w:rPr>
+                <w:rFonts w:ascii="Calibri Light" w:eastAsia="Times New Roman" w:hAnsi="Calibri Light" w:cs="Calibri Light"/>
+                <w:i/>
+                <w:iCs/>
+              </w:rPr>
+              <w:t>Position: Full S</w:t>
             </w:r>
             <w:r>
               <w:rPr>
@@ -85,11 +106,39 @@
                 <w:i/>
                 <w:iCs/>
               </w:rPr>
-              <w:t>-</w:t>
+              <w:t>tack developer</w:t>
+            </w:r>
+          </w:p>
+          <w:p>
+            <w:pPr>
+              <w:tabs>
+                <w:tab w:val="left" w:pos="284"/>
+              </w:tabs>
+              <w:rPr>
+                <w:rFonts w:ascii="Calibri Light" w:hAnsi="Calibri Light" w:cs="Calibri Light"/>
+                <w:i/>
+                <w:iCs/>
+              </w:rPr>
+            </w:pPr>
+            <w:r>
+              <w:rPr>
+                <w:rFonts w:ascii="Calibri Light" w:eastAsia="Times New Roman" w:hAnsi="Calibri Light" w:cs="Calibri Light"/>
+                <w:i/>
+                <w:iCs/>
+              </w:rPr>
+              <w:t xml:space="preserve">[Tel] </w:t>
             </w:r>
             <w:r>
               <w:rPr>
-                <w:rFonts w:ascii="Calibri Light" w:eastAsia="Times New Roman" w:hAnsi="Calibri Light" w:cs="Calibri Light"/>
+                <w:rFonts w:ascii="Calibri Light" w:hAnsi="Calibri Light" w:cs="Calibri Light"/>
+                <w:i/>
+                <w:iCs/>
+              </w:rPr>
+              <w:t>(+84)</w:t>
+            </w:r>
+            <w:r>
+              <w:rPr>
+                <w:rFonts w:ascii="Calibri Light" w:hAnsi="Calibri Light" w:cs="Calibri Light"/>
                 <w:i/>
                 <w:iCs/>
               </w:rPr>
@@ -97,19 +146,43 @@
             </w:r>
             <w:r>
               <w:rPr>
-                <w:rFonts w:ascii="Calibri Light" w:eastAsia="Times New Roman" w:hAnsi="Calibri Light" w:cs="Calibri Light"/>
+                <w:rFonts w:ascii="Calibri Light" w:hAnsi="Calibri Light" w:cs="Calibri Light"/>
                 <w:i/>
                 <w:iCs/>
               </w:rPr>
-              <w:t>f</w:t>
+              <w:t>977</w:t>
             </w:r>
             <w:r>
               <w:rPr>
-                <w:rFonts w:ascii="Calibri Light" w:eastAsia="Times New Roman" w:hAnsi="Calibri Light" w:cs="Calibri Light"/>
+                <w:rFonts w:ascii="Calibri Light" w:hAnsi="Calibri Light" w:cs="Calibri Light"/>
                 <w:i/>
                 <w:iCs/>
               </w:rPr>
-              <w:t>ull stack developer</w:t>
+              <w:t xml:space="preserve"> </w:t>
+            </w:r>
+            <w:r>
+              <w:rPr>
+                <w:rFonts w:ascii="Calibri Light" w:hAnsi="Calibri Light" w:cs="Calibri Light"/>
+                <w:i/>
+                <w:iCs/>
+              </w:rPr>
+              <w:t>576</w:t>
+            </w:r>
+            <w:r>
+              <w:rPr>
+                <w:rFonts w:ascii="Calibri Light" w:hAnsi="Calibri Light" w:cs="Calibri Light"/>
+                <w:i/>
+                <w:iCs/>
+              </w:rPr>
+              <w:t xml:space="preserve"> 770</w:t>
+            </w:r>
+            <w:r>
+              <w:rPr>
+                <w:rFonts w:ascii="Calibri Light" w:hAnsi="Calibri Light" w:cs="Calibri Light"/>
+                <w:i/>
+                <w:iCs/>
+              </w:rPr>
+              <w:t xml:space="preserve"> </w:t>
             </w:r>
           </w:p>
           <w:p>
@@ -127,7 +200,7 @@
                 <w:i/>
                 <w:iCs/>
               </w:rPr>
-              <w:t xml:space="preserve">(+84)977576770 </w:t>
+              <w:t xml:space="preserve">[Mail] </w:t>
             </w:r>
             <w:r>
               <w:rPr>
@@ -135,15 +208,7 @@
                 <w:i/>
                 <w:iCs/>
               </w:rPr>
-              <w:t>-</w:t>
-            </w:r>
-            <w:r>
-              <w:rPr>
-                <w:rFonts w:ascii="Calibri Light" w:hAnsi="Calibri Light" w:cs="Calibri Light"/>
-                <w:i/>
-                <w:iCs/>
-              </w:rPr>
-              <w:t xml:space="preserve"> tuanngocptn@gmail.com</w:t>
+              <w:t>tuanngocptn@gmail.com</w:t>
             </w:r>
           </w:p>
         </w:tc>
@@ -151,6 +216,39 @@
           <w:tcPr>
             <w:tcW w:w="5134" w:type="dxa"/>
           </w:tcPr>
+          <w:p>
+            <w:pPr>
+              <w:tabs>
+                <w:tab w:val="left" w:pos="284"/>
+              </w:tabs>
+              <w:jc w:val="center"/>
+              <w:rPr>
+                <w:rFonts w:ascii="Calibri Light" w:hAnsi="Calibri Light" w:cs="Calibri Light"/>
+                <w:i/>
+                <w:iCs/>
+              </w:rPr>
+            </w:pPr>
+            <w:r>
+              <w:rPr>
+                <w:rFonts w:ascii="Calibri Light" w:hAnsi="Calibri Light" w:cs="Calibri Light"/>
+                <w:i/>
+                <w:iCs/>
+              </w:rPr>
+              <w:t xml:space="preserve">                       [Skype] </w:t>
+            </w:r>
+            <w:proofErr w:type="spellStart"/>
+            <w:proofErr w:type="gramStart"/>
+            <w:r>
+              <w:rPr>
+                <w:rFonts w:ascii="Calibri Light" w:hAnsi="Calibri Light" w:cs="Calibri Light"/>
+                <w:i/>
+                <w:iCs/>
+              </w:rPr>
+              <w:t>circleoflife.fast</w:t>
+            </w:r>
+            <w:proofErr w:type="spellEnd"/>
+            <w:proofErr w:type="gramEnd"/>
+          </w:p>
           <w:p>
             <w:pPr>
               <w:tabs>
@@ -169,29 +267,26 @@
                 <w:i/>
                 <w:iCs/>
               </w:rPr>
-              <w:t>s</w:t>
+              <w:t>[</w:t>
             </w:r>
+            <w:proofErr w:type="spellStart"/>
             <w:r>
               <w:rPr>
                 <w:rFonts w:ascii="Calibri Light" w:hAnsi="Calibri Light" w:cs="Calibri Light"/>
                 <w:i/>
                 <w:iCs/>
               </w:rPr>
-              <w:t>kype: circleoflife.fast</w:t>
+              <w:t>github</w:t>
             </w:r>
-          </w:p>
-          <w:p>
-            <w:pPr>
-              <w:tabs>
-                <w:tab w:val="left" w:pos="284"/>
-              </w:tabs>
-              <w:jc w:val="right"/>
+            <w:proofErr w:type="spellEnd"/>
+            <w:r>
               <w:rPr>
                 <w:rFonts w:ascii="Calibri Light" w:hAnsi="Calibri Light" w:cs="Calibri Light"/>
                 <w:i/>
                 <w:iCs/>
               </w:rPr>
-            </w:pPr>
+              <w:t xml:space="preserve">] </w:t>
+            </w:r>
             <w:r>
               <w:rPr>
                 <w:rFonts w:ascii="Calibri Light" w:hAnsi="Calibri Light" w:cs="Calibri Light"/>
@@ -268,8 +363,42 @@
         <w:rPr>
           <w:rFonts w:ascii="Calibri Light" w:hAnsi="Calibri Light" w:cs="Calibri Light"/>
         </w:rPr>
-        <w:t>Language/Programing: Java, Javascript, NodeJs</w:t>
-      </w:r>
+        <w:t>Language/Program</w:t>
+      </w:r>
+      <w:r>
+        <w:rPr>
+          <w:rFonts w:ascii="Calibri Light" w:hAnsi="Calibri Light" w:cs="Calibri Light"/>
+        </w:rPr>
+        <w:t>m</w:t>
+      </w:r>
+      <w:r>
+        <w:rPr>
+          <w:rFonts w:ascii="Calibri Light" w:hAnsi="Calibri Light" w:cs="Calibri Light"/>
+        </w:rPr>
+        <w:t xml:space="preserve">ing: Java, </w:t>
+      </w:r>
+      <w:proofErr w:type="spellStart"/>
+      <w:r>
+        <w:rPr>
+          <w:rFonts w:ascii="Calibri Light" w:hAnsi="Calibri Light" w:cs="Calibri Light"/>
+        </w:rPr>
+        <w:t>Javascript</w:t>
+      </w:r>
+      <w:proofErr w:type="spellEnd"/>
+      <w:r>
+        <w:rPr>
+          <w:rFonts w:ascii="Calibri Light" w:hAnsi="Calibri Light" w:cs="Calibri Light"/>
+        </w:rPr>
+        <w:t xml:space="preserve">, </w:t>
+      </w:r>
+      <w:proofErr w:type="spellStart"/>
+      <w:r>
+        <w:rPr>
+          <w:rFonts w:ascii="Calibri Light" w:hAnsi="Calibri Light" w:cs="Calibri Light"/>
+        </w:rPr>
+        <w:t>NodeJs</w:t>
+      </w:r>
+      <w:proofErr w:type="spellEnd"/>
       <w:r>
         <w:rPr>
           <w:rFonts w:ascii="Calibri Light" w:hAnsi="Calibri Light" w:cs="Calibri Light"/>
@@ -292,7 +421,14 @@
         <w:rPr>
           <w:rFonts w:ascii="Calibri Light" w:hAnsi="Calibri Light" w:cs="Calibri Light"/>
         </w:rPr>
-        <w:t>, C</w:t>
+        <w:t xml:space="preserve">, </w:t>
+      </w:r>
+      <w:proofErr w:type="spellStart"/>
+      <w:r>
+        <w:rPr>
+          <w:rFonts w:ascii="Calibri Light" w:hAnsi="Calibri Light" w:cs="Calibri Light"/>
+        </w:rPr>
+        <w:t>C</w:t>
       </w:r>
       <w:r>
         <w:rPr>
@@ -300,6 +436,7 @@
         </w:rPr>
         <w:t>ss</w:t>
       </w:r>
+      <w:proofErr w:type="spellEnd"/>
       <w:r>
         <w:rPr>
           <w:rFonts w:ascii="Calibri Light" w:hAnsi="Calibri Light" w:cs="Calibri Light"/>
@@ -351,7 +488,21 @@
         <w:rPr>
           <w:rFonts w:ascii="Calibri Light" w:hAnsi="Calibri Light" w:cs="Calibri Light"/>
         </w:rPr>
-        <w:t>React-Native, Spring MVC, Strut2, Thymeleaf, Hibernate, Mirage, JPA, Mongoose.</w:t>
+        <w:t xml:space="preserve">React-Native, Spring MVC, Strut2, </w:t>
+      </w:r>
+      <w:proofErr w:type="spellStart"/>
+      <w:r>
+        <w:rPr>
+          <w:rFonts w:ascii="Calibri Light" w:hAnsi="Calibri Light" w:cs="Calibri Light"/>
+        </w:rPr>
+        <w:t>Thymeleaf</w:t>
+      </w:r>
+      <w:proofErr w:type="spellEnd"/>
+      <w:r>
+        <w:rPr>
+          <w:rFonts w:ascii="Calibri Light" w:hAnsi="Calibri Light" w:cs="Calibri Light"/>
+        </w:rPr>
+        <w:t>, Hibernate, Mirage, JPA, Mongoose.</w:t>
       </w:r>
     </w:p>
     <w:p>
@@ -457,14 +608,42 @@
         <w:rPr>
           <w:rFonts w:ascii="Calibri Light" w:hAnsi="Calibri Light" w:cs="Calibri Light"/>
         </w:rPr>
-        <w:t>Docker, Kubernates, Jboss Server, undertow Server</w:t>
-      </w:r>
+        <w:t xml:space="preserve">Docker, </w:t>
+      </w:r>
+      <w:proofErr w:type="spellStart"/>
+      <w:r>
+        <w:rPr>
+          <w:rFonts w:ascii="Calibri Light" w:hAnsi="Calibri Light" w:cs="Calibri Light"/>
+        </w:rPr>
+        <w:t>Kubernates</w:t>
+      </w:r>
+      <w:proofErr w:type="spellEnd"/>
       <w:r>
         <w:rPr>
           <w:rFonts w:ascii="Calibri Light" w:hAnsi="Calibri Light" w:cs="Calibri Light"/>
         </w:rPr>
         <w:t xml:space="preserve">, </w:t>
       </w:r>
+      <w:proofErr w:type="spellStart"/>
+      <w:r>
+        <w:rPr>
+          <w:rFonts w:ascii="Calibri Light" w:hAnsi="Calibri Light" w:cs="Calibri Light"/>
+        </w:rPr>
+        <w:t>Jboss</w:t>
+      </w:r>
+      <w:proofErr w:type="spellEnd"/>
+      <w:r>
+        <w:rPr>
+          <w:rFonts w:ascii="Calibri Light" w:hAnsi="Calibri Light" w:cs="Calibri Light"/>
+        </w:rPr>
+        <w:t xml:space="preserve"> Server, undertow Server</w:t>
+      </w:r>
+      <w:r>
+        <w:rPr>
+          <w:rFonts w:ascii="Calibri Light" w:hAnsi="Calibri Light" w:cs="Calibri Light"/>
+        </w:rPr>
+        <w:t xml:space="preserve">, </w:t>
+      </w:r>
       <w:r>
         <w:rPr>
           <w:rFonts w:ascii="Calibri Light" w:hAnsi="Calibri Light" w:cs="Calibri Light"/>
@@ -481,7 +660,13 @@
         <w:rPr>
           <w:rFonts w:ascii="Calibri Light" w:hAnsi="Calibri Light" w:cs="Calibri Light"/>
         </w:rPr>
-        <w:t>, English (Reading, Writing).</w:t>
+        <w:t xml:space="preserve">, </w:t>
+      </w:r>
+      <w:r>
+        <w:rPr>
+          <w:rFonts w:ascii="Calibri Light" w:hAnsi="Calibri Light" w:cs="Calibri Light"/>
+        </w:rPr>
+        <w:t>English (Reading, Writing).</w:t>
       </w:r>
       <w:r>
         <w:rPr>
@@ -558,7 +743,7 @@
         <w:rPr>
           <w:rFonts w:ascii="Calibri Light" w:hAnsi="Calibri Light" w:cs="Calibri Light"/>
         </w:rPr>
-        <w:t xml:space="preserve"> : Full stack developer </w:t>
+        <w:t xml:space="preserve">: Full stack developer </w:t>
       </w:r>
       <w:r>
         <w:rPr>
@@ -570,14 +755,17 @@
         <w:rPr>
           <w:rFonts w:ascii="Calibri Light" w:hAnsi="Calibri Light" w:cs="Calibri Light"/>
         </w:rPr>
-        <w:t xml:space="preserve"> Scommerce</w:t>
-      </w:r>
-      <w:r>
-        <w:rPr>
-          <w:rFonts w:ascii="Calibri Light" w:hAnsi="Calibri Light" w:cs="Calibri Light"/>
-        </w:rPr>
         <w:t xml:space="preserve"> </w:t>
       </w:r>
+      <w:proofErr w:type="spellStart"/>
+      <w:proofErr w:type="gramStart"/>
+      <w:r>
+        <w:rPr>
+          <w:rFonts w:ascii="Calibri Light" w:hAnsi="Calibri Light" w:cs="Calibri Light"/>
+        </w:rPr>
+        <w:t>Scommerce</w:t>
+      </w:r>
+      <w:proofErr w:type="spellEnd"/>
       <w:r>
         <w:rPr>
           <w:rFonts w:ascii="Calibri Light" w:hAnsi="Calibri Light" w:cs="Calibri Light"/>
@@ -588,7 +776,20 @@
         <w:rPr>
           <w:rFonts w:ascii="Calibri Light" w:hAnsi="Calibri Light" w:cs="Calibri Light"/>
         </w:rPr>
-        <w:t>Investment Corporation</w:t>
+        <w:t xml:space="preserve"> </w:t>
+      </w:r>
+      <w:r>
+        <w:rPr>
+          <w:rFonts w:ascii="Calibri Light" w:hAnsi="Calibri Light" w:cs="Calibri Light"/>
+        </w:rPr>
+        <w:t>Investment</w:t>
+      </w:r>
+      <w:proofErr w:type="gramEnd"/>
+      <w:r>
+        <w:rPr>
+          <w:rFonts w:ascii="Calibri Light" w:hAnsi="Calibri Light" w:cs="Calibri Light"/>
+        </w:rPr>
+        <w:t xml:space="preserve"> Corporation</w:t>
       </w:r>
       <w:r>
         <w:rPr>
@@ -617,7 +818,13 @@
           <w:rFonts w:ascii="Calibri Light" w:hAnsi="Calibri Light" w:cs="Calibri Light"/>
         </w:rPr>
         <w:tab/>
-        <w:t>-  Analyzed and Built system architect for projects</w:t>
+        <w:t xml:space="preserve">-  Analyze and build </w:t>
+      </w:r>
+      <w:r>
+        <w:rPr>
+          <w:rFonts w:ascii="Calibri Light" w:hAnsi="Calibri Light" w:cs="Calibri Light"/>
+        </w:rPr>
+        <w:t>system architect for projects</w:t>
       </w:r>
       <w:r>
         <w:rPr>
@@ -652,7 +859,25 @@
         <w:rPr>
           <w:rFonts w:ascii="Calibri Light" w:hAnsi="Calibri Light" w:cs="Calibri Light"/>
         </w:rPr>
-        <w:t>Assured expected behavior of applications by writing Unit tests</w:t>
+        <w:t>Assure expected performance</w:t>
+      </w:r>
+      <w:r>
+        <w:rPr>
+          <w:rFonts w:ascii="Calibri Light" w:hAnsi="Calibri Light" w:cs="Calibri Light"/>
+        </w:rPr>
+        <w:t xml:space="preserve"> of </w:t>
+      </w:r>
+      <w:r>
+        <w:rPr>
+          <w:rFonts w:ascii="Calibri Light" w:hAnsi="Calibri Light" w:cs="Calibri Light"/>
+        </w:rPr>
+        <w:t>product</w:t>
+      </w:r>
+      <w:r>
+        <w:rPr>
+          <w:rFonts w:ascii="Calibri Light" w:hAnsi="Calibri Light" w:cs="Calibri Light"/>
+        </w:rPr>
+        <w:t xml:space="preserve"> by writing Unit tests</w:t>
       </w:r>
       <w:r>
         <w:rPr>
@@ -693,7 +918,59 @@
         <w:rPr>
           <w:rFonts w:ascii="Calibri Light" w:hAnsi="Calibri Light" w:cs="Calibri Light"/>
         </w:rPr>
-        <w:t>Perform documentation and completes knowledge transfer to production support</w:t>
+        <w:t xml:space="preserve">Complete </w:t>
+      </w:r>
+      <w:r>
+        <w:rPr>
+          <w:rFonts w:ascii="Calibri Light" w:hAnsi="Calibri Light" w:cs="Calibri Light"/>
+        </w:rPr>
+        <w:t xml:space="preserve">documentation </w:t>
+      </w:r>
+      <w:r>
+        <w:rPr>
+          <w:rFonts w:ascii="Calibri Light" w:hAnsi="Calibri Light" w:cs="Calibri Light"/>
+        </w:rPr>
+        <w:t>for deployment.</w:t>
+      </w:r>
+    </w:p>
+    <w:p>
+      <w:pPr>
+        <w:tabs>
+          <w:tab w:val="left" w:pos="284"/>
+        </w:tabs>
+        <w:rPr>
+          <w:rFonts w:ascii="Calibri Light" w:hAnsi="Calibri Light" w:cs="Calibri Light"/>
+        </w:rPr>
+      </w:pPr>
+      <w:r>
+        <w:rPr>
+          <w:rFonts w:ascii="Calibri Light" w:hAnsi="Calibri Light" w:cs="Calibri Light"/>
+        </w:rPr>
+        <w:t xml:space="preserve">             </w:t>
+      </w:r>
+      <w:r>
+        <w:rPr>
+          <w:rFonts w:ascii="Calibri Light" w:hAnsi="Calibri Light" w:cs="Calibri Light"/>
+        </w:rPr>
+        <w:t xml:space="preserve">- </w:t>
+      </w:r>
+      <w:r>
+        <w:rPr>
+          <w:rFonts w:ascii="Calibri Light" w:hAnsi="Calibri Light" w:cs="Calibri Light"/>
+        </w:rPr>
+        <w:t xml:space="preserve"> Support </w:t>
+      </w:r>
+      <w:r>
+        <w:rPr>
+          <w:rFonts w:ascii="Calibri Light" w:hAnsi="Calibri Light" w:cs="Calibri Light"/>
+        </w:rPr>
+        <w:t>to make</w:t>
+      </w:r>
+      <w:r>
+        <w:rPr>
+          <w:rFonts w:ascii="Calibri Light" w:hAnsi="Calibri Light" w:cs="Calibri Light"/>
+        </w:rPr>
+        <w:t xml:space="preserve"> usage documentation for end-users</w:t>
       </w:r>
       <w:r>
         <w:rPr>
@@ -734,7 +1011,7 @@
         <w:rPr>
           <w:rFonts w:ascii="Calibri Light" w:hAnsi="Calibri Light" w:cs="Calibri Light"/>
         </w:rPr>
-        <w:t>Technology Evaluation and Research</w:t>
+        <w:t>Evaluate and research new technology knowledge and apply to product for development</w:t>
       </w:r>
       <w:r>
         <w:rPr>
@@ -769,7 +1046,19 @@
         <w:rPr>
           <w:rFonts w:ascii="Calibri Light" w:hAnsi="Calibri Light" w:cs="Calibri Light"/>
         </w:rPr>
-        <w:t xml:space="preserve"> Maintain legacy codebase for our company</w:t>
+        <w:t xml:space="preserve"> </w:t>
+      </w:r>
+      <w:r>
+        <w:rPr>
+          <w:rFonts w:ascii="Calibri Light" w:hAnsi="Calibri Light" w:cs="Calibri Light"/>
+        </w:rPr>
+        <w:t>Maintain legacy codebase for</w:t>
+      </w:r>
+      <w:r>
+        <w:rPr>
+          <w:rFonts w:ascii="Calibri Light" w:hAnsi="Calibri Light" w:cs="Calibri Light"/>
+        </w:rPr>
+        <w:t xml:space="preserve"> company</w:t>
       </w:r>
       <w:r>
         <w:rPr>
@@ -791,13 +1080,12 @@
         <w:rPr>
           <w:rFonts w:ascii="Calibri Light" w:hAnsi="Calibri Light" w:cs="Calibri Light"/>
         </w:rPr>
-        <w:tab/>
-      </w:r>
-      <w:r>
-        <w:rPr>
-          <w:rFonts w:ascii="Calibri Light" w:hAnsi="Calibri Light" w:cs="Calibri Light"/>
-        </w:rPr>
-        <w:tab/>
+        <w:t xml:space="preserve">             </w:t>
+      </w:r>
+      <w:r>
+        <w:rPr>
+          <w:rFonts w:ascii="Calibri Light" w:hAnsi="Calibri Light" w:cs="Calibri Light"/>
+        </w:rPr>
         <w:t xml:space="preserve">- </w:t>
       </w:r>
       <w:r>
@@ -810,6 +1098,77 @@
         <w:rPr>
           <w:rFonts w:ascii="Calibri Light" w:hAnsi="Calibri Light" w:cs="Calibri Light"/>
         </w:rPr>
+        <w:t>Optimize operating system: decrea</w:t>
+      </w:r>
+      <w:r>
+        <w:rPr>
+          <w:rFonts w:ascii="Calibri Light" w:hAnsi="Calibri Light" w:cs="Calibri Light"/>
+        </w:rPr>
+        <w:t>sing handling time of 1 million transactions</w:t>
+      </w:r>
+      <w:r>
+        <w:rPr>
+          <w:rFonts w:ascii="Calibri Light" w:hAnsi="Calibri Light" w:cs="Calibri Light"/>
+        </w:rPr>
+        <w:t xml:space="preserve"> from over </w:t>
+      </w:r>
+      <w:r>
+        <w:rPr>
+          <w:rFonts w:ascii="Calibri Light" w:hAnsi="Calibri Light" w:cs="Calibri Light"/>
+        </w:rPr>
+        <w:tab/>
+      </w:r>
+      <w:r>
+        <w:rPr>
+          <w:rFonts w:ascii="Calibri Light" w:hAnsi="Calibri Light" w:cs="Calibri Light"/>
+        </w:rPr>
+        <w:tab/>
+      </w:r>
+      <w:r>
+        <w:rPr>
+          <w:rFonts w:ascii="Calibri Light" w:hAnsi="Calibri Light" w:cs="Calibri Light"/>
+        </w:rPr>
+        <w:t xml:space="preserve">24 </w:t>
+      </w:r>
+      <w:r>
+        <w:rPr>
+          <w:rFonts w:ascii="Calibri Light" w:hAnsi="Calibri Light" w:cs="Calibri Light"/>
+        </w:rPr>
+        <w:t>hours to 2 hours.</w:t>
+      </w:r>
+    </w:p>
+    <w:p>
+      <w:pPr>
+        <w:tabs>
+          <w:tab w:val="left" w:pos="284"/>
+        </w:tabs>
+        <w:rPr>
+          <w:rFonts w:ascii="Calibri Light" w:hAnsi="Calibri Light" w:cs="Calibri Light"/>
+        </w:rPr>
+      </w:pPr>
+      <w:r>
+        <w:rPr>
+          <w:rFonts w:ascii="Calibri Light" w:hAnsi="Calibri Light" w:cs="Calibri Light"/>
+        </w:rPr>
+        <w:tab/>
+      </w:r>
+      <w:r>
+        <w:rPr>
+          <w:rFonts w:ascii="Calibri Light" w:hAnsi="Calibri Light" w:cs="Calibri Light"/>
+        </w:rPr>
+        <w:tab/>
+        <w:t xml:space="preserve">- </w:t>
+      </w:r>
+      <w:r>
+        <w:rPr>
+          <w:rFonts w:ascii="Calibri Light" w:hAnsi="Calibri Light" w:cs="Calibri Light"/>
+        </w:rPr>
+        <w:t xml:space="preserve"> </w:t>
+      </w:r>
+      <w:r>
+        <w:rPr>
+          <w:rFonts w:ascii="Calibri Light" w:hAnsi="Calibri Light" w:cs="Calibri Light"/>
+        </w:rPr>
         <w:t xml:space="preserve">Participates in the development of contingency plans including reliable backup and </w:t>
       </w:r>
     </w:p>
@@ -921,7 +1280,35 @@
         <w:rPr>
           <w:rFonts w:ascii="Calibri Light" w:hAnsi="Calibri Light" w:cs="Calibri Light"/>
         </w:rPr>
-        <w:t xml:space="preserve"> Ohana (Doong PTE LTD)</w:t>
+        <w:t xml:space="preserve"> </w:t>
+      </w:r>
+      <w:proofErr w:type="spellStart"/>
+      <w:r>
+        <w:rPr>
+          <w:rFonts w:ascii="Calibri Light" w:hAnsi="Calibri Light" w:cs="Calibri Light"/>
+        </w:rPr>
+        <w:t>Ohana</w:t>
+      </w:r>
+      <w:proofErr w:type="spellEnd"/>
+      <w:r>
+        <w:rPr>
+          <w:rFonts w:ascii="Calibri Light" w:hAnsi="Calibri Light" w:cs="Calibri Light"/>
+        </w:rPr>
+        <w:t xml:space="preserve"> (</w:t>
+      </w:r>
+      <w:proofErr w:type="spellStart"/>
+      <w:r>
+        <w:rPr>
+          <w:rFonts w:ascii="Calibri Light" w:hAnsi="Calibri Light" w:cs="Calibri Light"/>
+        </w:rPr>
+        <w:t>Doong</w:t>
+      </w:r>
+      <w:proofErr w:type="spellEnd"/>
+      <w:r>
+        <w:rPr>
+          <w:rFonts w:ascii="Calibri Light" w:hAnsi="Calibri Light" w:cs="Calibri Light"/>
+        </w:rPr>
+        <w:t xml:space="preserve"> PTE LTD)</w:t>
       </w:r>
       <w:r>
         <w:rPr>
@@ -952,11 +1339,19 @@
         <w:tab/>
         <w:t xml:space="preserve">-  Develop new features for </w:t>
       </w:r>
-      <w:r>
-        <w:rPr>
-          <w:rFonts w:ascii="Calibri Light" w:hAnsi="Calibri Light" w:cs="Calibri Light"/>
-        </w:rPr>
-        <w:t>Ohana application</w:t>
+      <w:proofErr w:type="spellStart"/>
+      <w:r>
+        <w:rPr>
+          <w:rFonts w:ascii="Calibri Light" w:hAnsi="Calibri Light" w:cs="Calibri Light"/>
+        </w:rPr>
+        <w:t>Ohana</w:t>
+      </w:r>
+      <w:proofErr w:type="spellEnd"/>
+      <w:r>
+        <w:rPr>
+          <w:rFonts w:ascii="Calibri Light" w:hAnsi="Calibri Light" w:cs="Calibri Light"/>
+        </w:rPr>
+        <w:t xml:space="preserve"> application</w:t>
       </w:r>
       <w:r>
         <w:rPr>
@@ -991,7 +1386,7 @@
         <w:rPr>
           <w:rFonts w:ascii="Calibri Light" w:hAnsi="Calibri Light" w:cs="Calibri Light"/>
         </w:rPr>
-        <w:t>Bug fixes and optimization</w:t>
+        <w:t>Fix bugs and optimize application</w:t>
       </w:r>
       <w:r>
         <w:rPr>
@@ -1026,13 +1421,114 @@
         <w:rPr>
           <w:rFonts w:ascii="Calibri Light" w:hAnsi="Calibri Light" w:cs="Calibri Light"/>
         </w:rPr>
-        <w:t>Analyze and consult IT solutions base on business develop team</w:t>
-      </w:r>
-      <w:r>
-        <w:rPr>
-          <w:rFonts w:ascii="Calibri Light" w:hAnsi="Calibri Light" w:cs="Calibri Light"/>
-        </w:rPr>
-        <w:t xml:space="preserve"> requirements</w:t>
+        <w:t>Analyze and consult IT solutions base</w:t>
+      </w:r>
+      <w:r>
+        <w:rPr>
+          <w:rFonts w:ascii="Calibri Light" w:hAnsi="Calibri Light" w:cs="Calibri Light"/>
+        </w:rPr>
+        <w:t>d</w:t>
+      </w:r>
+      <w:r>
+        <w:rPr>
+          <w:rFonts w:ascii="Calibri Light" w:hAnsi="Calibri Light" w:cs="Calibri Light"/>
+        </w:rPr>
+        <w:t xml:space="preserve"> on </w:t>
+      </w:r>
+      <w:r>
+        <w:rPr>
+          <w:rFonts w:ascii="Calibri Light" w:hAnsi="Calibri Light" w:cs="Calibri Light"/>
+        </w:rPr>
+        <w:t xml:space="preserve">requirements </w:t>
+      </w:r>
+      <w:r>
+        <w:rPr>
+          <w:rFonts w:ascii="Calibri Light" w:hAnsi="Calibri Light" w:cs="Calibri Light"/>
+        </w:rPr>
+        <w:t xml:space="preserve">of </w:t>
+      </w:r>
+      <w:r>
+        <w:rPr>
+          <w:rFonts w:ascii="Calibri Light" w:hAnsi="Calibri Light" w:cs="Calibri Light"/>
+        </w:rPr>
+        <w:t xml:space="preserve">business </w:t>
+      </w:r>
+      <w:r>
+        <w:rPr>
+          <w:rFonts w:ascii="Calibri Light" w:hAnsi="Calibri Light" w:cs="Calibri Light"/>
+        </w:rPr>
+        <w:t>develop</w:t>
+      </w:r>
+      <w:r>
+        <w:rPr>
+          <w:rFonts w:ascii="Calibri Light" w:hAnsi="Calibri Light" w:cs="Calibri Light"/>
+        </w:rPr>
+        <w:t>ment</w:t>
+      </w:r>
+      <w:r>
+        <w:rPr>
+          <w:rFonts w:ascii="Calibri Light" w:hAnsi="Calibri Light" w:cs="Calibri Light"/>
+        </w:rPr>
+        <w:t xml:space="preserve"> team.</w:t>
+      </w:r>
+    </w:p>
+    <w:p>
+      <w:pPr>
+        <w:tabs>
+          <w:tab w:val="left" w:pos="284"/>
+        </w:tabs>
+        <w:rPr>
+          <w:rFonts w:ascii="Calibri Light" w:hAnsi="Calibri Light" w:cs="Calibri Light"/>
+        </w:rPr>
+      </w:pPr>
+      <w:r>
+        <w:rPr>
+          <w:rFonts w:ascii="Calibri Light" w:hAnsi="Calibri Light" w:cs="Calibri Light"/>
+        </w:rPr>
+        <w:tab/>
+      </w:r>
+      <w:r>
+        <w:rPr>
+          <w:rFonts w:ascii="Calibri Light" w:hAnsi="Calibri Light" w:cs="Calibri Light"/>
+        </w:rPr>
+        <w:tab/>
+        <w:t xml:space="preserve">- </w:t>
+      </w:r>
+      <w:r>
+        <w:rPr>
+          <w:rFonts w:ascii="Calibri Light" w:hAnsi="Calibri Light" w:cs="Calibri Light"/>
+        </w:rPr>
+        <w:t xml:space="preserve"> Achieved more than </w:t>
+      </w:r>
+      <w:r>
+        <w:rPr>
+          <w:rFonts w:ascii="Calibri Light" w:hAnsi="Calibri Light" w:cs="Calibri Light"/>
+        </w:rPr>
+        <w:t>65</w:t>
+      </w:r>
+      <w:r>
+        <w:rPr>
+          <w:rFonts w:ascii="Calibri Light" w:hAnsi="Calibri Light" w:cs="Calibri Light"/>
+        </w:rPr>
+        <w:t>.000 user</w:t>
+      </w:r>
+      <w:r>
+        <w:rPr>
+          <w:rFonts w:ascii="Calibri Light" w:hAnsi="Calibri Light" w:cs="Calibri Light"/>
+        </w:rPr>
+        <w:t>s</w:t>
+      </w:r>
+      <w:r>
+        <w:rPr>
+          <w:rFonts w:ascii="Calibri Light" w:hAnsi="Calibri Light" w:cs="Calibri Light"/>
+        </w:rPr>
+        <w:t xml:space="preserve"> and downloaded applications</w:t>
+      </w:r>
+      <w:r>
+        <w:rPr>
+          <w:rFonts w:ascii="Calibri Light" w:hAnsi="Calibri Light" w:cs="Calibri Light"/>
+        </w:rPr>
+        <w:t xml:space="preserve"> after 6 months</w:t>
       </w:r>
       <w:r>
         <w:rPr>
@@ -1061,305 +1557,387 @@
           <w:rFonts w:ascii="Calibri Light" w:hAnsi="Calibri Light" w:cs="Calibri Light"/>
         </w:rPr>
         <w:tab/>
+        <w:t xml:space="preserve">-  </w:t>
+      </w:r>
+      <w:r>
+        <w:rPr>
+          <w:rFonts w:ascii="Calibri Light" w:hAnsi="Calibri Light" w:cs="Calibri Light"/>
+        </w:rPr>
+        <w:t xml:space="preserve">Be main person </w:t>
+      </w:r>
+      <w:r>
+        <w:rPr>
+          <w:rFonts w:ascii="Calibri Light" w:hAnsi="Calibri Light" w:cs="Calibri Light"/>
+        </w:rPr>
+        <w:t xml:space="preserve">in charge of frontend in </w:t>
+      </w:r>
+      <w:proofErr w:type="spellStart"/>
+      <w:r>
+        <w:rPr>
+          <w:rFonts w:ascii="Calibri Light" w:hAnsi="Calibri Light" w:cs="Calibri Light"/>
+        </w:rPr>
+        <w:t>Ohana</w:t>
+      </w:r>
+      <w:proofErr w:type="spellEnd"/>
+      <w:r>
+        <w:rPr>
+          <w:rFonts w:ascii="Calibri Light" w:hAnsi="Calibri Light" w:cs="Calibri Light"/>
+        </w:rPr>
+        <w:t xml:space="preserve"> a</w:t>
+      </w:r>
+      <w:r>
+        <w:rPr>
+          <w:rFonts w:ascii="Calibri Light" w:hAnsi="Calibri Light" w:cs="Calibri Light"/>
+        </w:rPr>
+        <w:t>pplication</w:t>
+      </w:r>
+    </w:p>
+    <w:p>
+      <w:pPr>
+        <w:tabs>
+          <w:tab w:val="left" w:pos="284"/>
+        </w:tabs>
+        <w:rPr>
+          <w:rFonts w:ascii="Calibri Light" w:hAnsi="Calibri Light" w:cs="Calibri Light"/>
+        </w:rPr>
+      </w:pPr>
+      <w:r>
+        <w:rPr>
+          <w:rFonts w:ascii="Calibri Light" w:hAnsi="Calibri Light" w:cs="Calibri Light"/>
+        </w:rPr>
+        <w:tab/>
+      </w:r>
+      <w:r>
+        <w:rPr>
+          <w:rFonts w:ascii="Calibri Light" w:hAnsi="Calibri Light" w:cs="Calibri Light"/>
+        </w:rPr>
+        <w:sym w:font="Symbol" w:char="F0B7"/>
+      </w:r>
+      <w:r>
+        <w:rPr>
+          <w:rFonts w:ascii="Calibri Light" w:hAnsi="Calibri Light" w:cs="Calibri Light"/>
+        </w:rPr>
+        <w:t xml:space="preserve">  </w:t>
+      </w:r>
+      <w:r>
+        <w:rPr>
+          <w:rFonts w:ascii="Calibri Light" w:hAnsi="Calibri Light" w:cs="Calibri Light"/>
+        </w:rPr>
+        <w:t xml:space="preserve">02/2017 - 01/2018: </w:t>
+      </w:r>
+      <w:r>
+        <w:rPr>
+          <w:rFonts w:ascii="Calibri Light" w:hAnsi="Calibri Light" w:cs="Calibri Light"/>
+        </w:rPr>
+        <w:t xml:space="preserve">Full stack </w:t>
+      </w:r>
+      <w:r>
+        <w:rPr>
+          <w:rFonts w:ascii="Calibri Light" w:hAnsi="Calibri Light" w:cs="Calibri Light"/>
+        </w:rPr>
+        <w:t xml:space="preserve">developer </w:t>
+      </w:r>
+      <w:r>
+        <w:rPr>
+          <w:rFonts w:ascii="Calibri Light" w:hAnsi="Calibri Light" w:cs="Calibri Light"/>
+        </w:rPr>
+        <w:t>-</w:t>
+      </w:r>
+      <w:r>
+        <w:rPr>
+          <w:rFonts w:ascii="Calibri Light" w:hAnsi="Calibri Light" w:cs="Calibri Light"/>
+        </w:rPr>
+        <w:t xml:space="preserve"> UNIT Corporation</w:t>
+      </w:r>
+      <w:r>
+        <w:rPr>
+          <w:rFonts w:ascii="Calibri Light" w:hAnsi="Calibri Light" w:cs="Calibri Light"/>
+        </w:rPr>
+        <w:t>.</w:t>
+      </w:r>
+    </w:p>
+    <w:p>
+      <w:pPr>
+        <w:tabs>
+          <w:tab w:val="left" w:pos="284"/>
+        </w:tabs>
+        <w:rPr>
+          <w:rFonts w:ascii="Calibri Light" w:hAnsi="Calibri Light" w:cs="Calibri Light"/>
+        </w:rPr>
+      </w:pPr>
+      <w:r>
+        <w:rPr>
+          <w:rFonts w:ascii="Calibri Light" w:hAnsi="Calibri Light" w:cs="Calibri Light"/>
+        </w:rPr>
+        <w:tab/>
+      </w:r>
+      <w:r>
+        <w:rPr>
+          <w:rFonts w:ascii="Calibri Light" w:hAnsi="Calibri Light" w:cs="Calibri Light"/>
+        </w:rPr>
+        <w:tab/>
+        <w:t xml:space="preserve">-  Develop the </w:t>
+      </w:r>
+      <w:r>
+        <w:rPr>
+          <w:rFonts w:ascii="Calibri Light" w:hAnsi="Calibri Light" w:cs="Calibri Light"/>
+        </w:rPr>
+        <w:t>CRM application for customer.</w:t>
+      </w:r>
+    </w:p>
+    <w:p>
+      <w:pPr>
+        <w:tabs>
+          <w:tab w:val="left" w:pos="284"/>
+        </w:tabs>
+        <w:rPr>
+          <w:rFonts w:ascii="Calibri Light" w:hAnsi="Calibri Light" w:cs="Calibri Light"/>
+        </w:rPr>
+      </w:pPr>
+      <w:r>
+        <w:rPr>
+          <w:rFonts w:ascii="Calibri Light" w:hAnsi="Calibri Light" w:cs="Calibri Light"/>
+        </w:rPr>
+        <w:tab/>
+      </w:r>
+      <w:r>
+        <w:rPr>
+          <w:rFonts w:ascii="Calibri Light" w:hAnsi="Calibri Light" w:cs="Calibri Light"/>
+        </w:rPr>
+        <w:tab/>
+      </w:r>
+      <w:r>
+        <w:rPr>
+          <w:rFonts w:ascii="Calibri Light" w:hAnsi="Calibri Light" w:cs="Calibri Light"/>
+        </w:rPr>
+        <w:t>-  Working with team for analyzing</w:t>
+      </w:r>
+      <w:r>
+        <w:rPr>
+          <w:rFonts w:ascii="Calibri Light" w:hAnsi="Calibri Light" w:cs="Calibri Light"/>
+        </w:rPr>
+        <w:t xml:space="preserve"> the requirement</w:t>
+      </w:r>
+      <w:r>
+        <w:rPr>
+          <w:rFonts w:ascii="Calibri Light" w:hAnsi="Calibri Light" w:cs="Calibri Light"/>
+        </w:rPr>
+        <w:t>s</w:t>
+      </w:r>
+      <w:r>
+        <w:rPr>
+          <w:rFonts w:ascii="Calibri Light" w:hAnsi="Calibri Light" w:cs="Calibri Light"/>
+        </w:rPr>
+        <w:t xml:space="preserve"> of customer</w:t>
+      </w:r>
+      <w:r>
+        <w:rPr>
+          <w:rFonts w:ascii="Calibri Light" w:hAnsi="Calibri Light" w:cs="Calibri Light"/>
+        </w:rPr>
+        <w:t>.</w:t>
+      </w:r>
+    </w:p>
+    <w:p>
+      <w:pPr>
+        <w:tabs>
+          <w:tab w:val="left" w:pos="284"/>
+        </w:tabs>
+        <w:rPr>
+          <w:rFonts w:ascii="Calibri Light" w:hAnsi="Calibri Light" w:cs="Calibri Light"/>
+        </w:rPr>
+      </w:pPr>
+      <w:r>
+        <w:rPr>
+          <w:rFonts w:ascii="Calibri Light" w:hAnsi="Calibri Light" w:cs="Calibri Light"/>
+        </w:rPr>
+        <w:tab/>
+      </w:r>
+      <w:r>
+        <w:rPr>
+          <w:rFonts w:ascii="Calibri Light" w:hAnsi="Calibri Light" w:cs="Calibri Light"/>
+        </w:rPr>
+        <w:tab/>
+        <w:t xml:space="preserve">-  </w:t>
+      </w:r>
+      <w:r>
+        <w:rPr>
+          <w:rFonts w:ascii="Calibri Light" w:hAnsi="Calibri Light" w:cs="Calibri Light"/>
+        </w:rPr>
+        <w:t>Fix bugs</w:t>
+      </w:r>
+      <w:r>
+        <w:rPr>
+          <w:rFonts w:ascii="Calibri Light" w:hAnsi="Calibri Light" w:cs="Calibri Light"/>
+        </w:rPr>
+        <w:t xml:space="preserve"> and maintain the codebase.</w:t>
+      </w:r>
+    </w:p>
+    <w:p>
+      <w:pPr>
+        <w:tabs>
+          <w:tab w:val="left" w:pos="284"/>
+        </w:tabs>
+        <w:rPr>
+          <w:rFonts w:ascii="Calibri Light" w:hAnsi="Calibri Light" w:cs="Calibri Light"/>
+        </w:rPr>
+      </w:pPr>
+      <w:r>
+        <w:rPr>
+          <w:rFonts w:ascii="Calibri Light" w:hAnsi="Calibri Light" w:cs="Calibri Light"/>
+        </w:rPr>
+        <w:tab/>
+      </w:r>
+      <w:r>
+        <w:rPr>
+          <w:rFonts w:ascii="Calibri Light" w:hAnsi="Calibri Light" w:cs="Calibri Light"/>
+        </w:rPr>
+        <w:tab/>
+        <w:t xml:space="preserve">-  </w:t>
+      </w:r>
+      <w:r>
+        <w:rPr>
+          <w:rFonts w:ascii="Calibri Light" w:hAnsi="Calibri Light" w:cs="Calibri Light"/>
+        </w:rPr>
+        <w:t>Be main PIC of 2 function</w:t>
+      </w:r>
+      <w:r>
+        <w:rPr>
+          <w:rFonts w:ascii="Calibri Light" w:hAnsi="Calibri Light" w:cs="Calibri Light"/>
+        </w:rPr>
+        <w:t>s</w:t>
+      </w:r>
+      <w:r>
+        <w:rPr>
+          <w:rFonts w:ascii="Calibri Light" w:hAnsi="Calibri Light" w:cs="Calibri Light"/>
+        </w:rPr>
+        <w:t xml:space="preserve"> in app (searching customers and searching insurers screen</w:t>
+      </w:r>
+      <w:r>
+        <w:rPr>
+          <w:rFonts w:ascii="Calibri Light" w:hAnsi="Calibri Light" w:cs="Calibri Light"/>
+        </w:rPr>
+        <w:t>s</w:t>
+      </w:r>
+      <w:r>
+        <w:rPr>
+          <w:rFonts w:ascii="Calibri Light" w:hAnsi="Calibri Light" w:cs="Calibri Light"/>
+        </w:rPr>
+        <w:t>)</w:t>
+      </w:r>
+      <w:r>
+        <w:rPr>
+          <w:rFonts w:ascii="Calibri Light" w:hAnsi="Calibri Light" w:cs="Calibri Light"/>
+        </w:rPr>
+        <w:t>.</w:t>
+      </w:r>
+    </w:p>
+    <w:p>
+      <w:pPr>
+        <w:tabs>
+          <w:tab w:val="left" w:pos="284"/>
+        </w:tabs>
+        <w:rPr>
+          <w:rFonts w:ascii="Calibri Light" w:hAnsi="Calibri Light" w:cs="Calibri Light"/>
+        </w:rPr>
+      </w:pPr>
+      <w:r>
+        <w:rPr>
+          <w:rFonts w:ascii="Calibri Light" w:hAnsi="Calibri Light" w:cs="Calibri Light"/>
+        </w:rPr>
+        <w:tab/>
+      </w:r>
+      <w:r>
+        <w:rPr>
+          <w:rFonts w:ascii="Calibri Light" w:hAnsi="Calibri Light" w:cs="Calibri Light"/>
+        </w:rPr>
+        <w:sym w:font="Symbol" w:char="F0B7"/>
+      </w:r>
+      <w:r>
+        <w:rPr>
+          <w:rFonts w:ascii="Calibri Light" w:hAnsi="Calibri Light" w:cs="Calibri Light"/>
+        </w:rPr>
+        <w:t xml:space="preserve">  </w:t>
+      </w:r>
+      <w:r>
+        <w:rPr>
+          <w:rFonts w:ascii="Calibri Light" w:hAnsi="Calibri Light" w:cs="Calibri Light"/>
+        </w:rPr>
+        <w:t xml:space="preserve">01/2016 </w:t>
+      </w:r>
+      <w:r>
+        <w:rPr>
+          <w:rFonts w:ascii="Calibri Light" w:hAnsi="Calibri Light" w:cs="Calibri Light"/>
+        </w:rPr>
+        <w:t>-</w:t>
+      </w:r>
+      <w:r>
+        <w:rPr>
+          <w:rFonts w:ascii="Calibri Light" w:hAnsi="Calibri Light" w:cs="Calibri Light"/>
+        </w:rPr>
+        <w:t xml:space="preserve"> 02/2017</w:t>
+      </w:r>
+      <w:r>
+        <w:rPr>
+          <w:rFonts w:ascii="Calibri Light" w:hAnsi="Calibri Light" w:cs="Calibri Light"/>
+        </w:rPr>
+        <w:t xml:space="preserve">: Full stack developer - </w:t>
+      </w:r>
+      <w:proofErr w:type="spellStart"/>
+      <w:r>
+        <w:rPr>
+          <w:rFonts w:ascii="Calibri Light" w:hAnsi="Calibri Light" w:cs="Calibri Light"/>
+        </w:rPr>
+        <w:t>Vasontel</w:t>
+      </w:r>
+      <w:proofErr w:type="spellEnd"/>
+      <w:r>
+        <w:rPr>
+          <w:rFonts w:ascii="Calibri Light" w:hAnsi="Calibri Light" w:cs="Calibri Light"/>
+        </w:rPr>
+        <w:t xml:space="preserve"> JSC.</w:t>
+      </w:r>
+    </w:p>
+    <w:p>
+      <w:pPr>
+        <w:tabs>
+          <w:tab w:val="left" w:pos="284"/>
+        </w:tabs>
+        <w:rPr>
+          <w:rFonts w:ascii="Calibri Light" w:hAnsi="Calibri Light" w:cs="Calibri Light"/>
+        </w:rPr>
+      </w:pPr>
+      <w:r>
+        <w:rPr>
+          <w:rFonts w:ascii="Calibri Light" w:hAnsi="Calibri Light" w:cs="Calibri Light"/>
+        </w:rPr>
+        <w:tab/>
+      </w:r>
+      <w:r>
+        <w:rPr>
+          <w:rFonts w:ascii="Calibri Light" w:hAnsi="Calibri Light" w:cs="Calibri Light"/>
+        </w:rPr>
+        <w:tab/>
         <w:t xml:space="preserve">- </w:t>
       </w:r>
       <w:r>
         <w:rPr>
           <w:rFonts w:ascii="Calibri Light" w:hAnsi="Calibri Light" w:cs="Calibri Light"/>
         </w:rPr>
-        <w:t xml:space="preserve"> Achieved more than </w:t>
-      </w:r>
-      <w:r>
-        <w:rPr>
-          <w:rFonts w:ascii="Calibri Light" w:hAnsi="Calibri Light" w:cs="Calibri Light"/>
-        </w:rPr>
-        <w:t>5</w:t>
-      </w:r>
-      <w:r>
-        <w:rPr>
-          <w:rFonts w:ascii="Calibri Light" w:hAnsi="Calibri Light" w:cs="Calibri Light"/>
-        </w:rPr>
-        <w:t>0.000 user</w:t>
-      </w:r>
-      <w:r>
-        <w:rPr>
-          <w:rFonts w:ascii="Calibri Light" w:hAnsi="Calibri Light" w:cs="Calibri Light"/>
-        </w:rPr>
-        <w:t xml:space="preserve"> and downloaded applications</w:t>
-      </w:r>
-      <w:r>
-        <w:rPr>
-          <w:rFonts w:ascii="Calibri Light" w:hAnsi="Calibri Light" w:cs="Calibri Light"/>
-        </w:rPr>
-        <w:t xml:space="preserve"> after 6 months</w:t>
-      </w:r>
-      <w:r>
-        <w:rPr>
-          <w:rFonts w:ascii="Calibri Light" w:hAnsi="Calibri Light" w:cs="Calibri Light"/>
-        </w:rPr>
-        <w:t>.</w:t>
-      </w:r>
-    </w:p>
-    <w:p>
-      <w:pPr>
-        <w:tabs>
-          <w:tab w:val="left" w:pos="284"/>
-        </w:tabs>
-        <w:rPr>
-          <w:rFonts w:ascii="Calibri Light" w:hAnsi="Calibri Light" w:cs="Calibri Light"/>
-        </w:rPr>
-      </w:pPr>
-      <w:r>
-        <w:rPr>
-          <w:rFonts w:ascii="Calibri Light" w:hAnsi="Calibri Light" w:cs="Calibri Light"/>
-        </w:rPr>
-        <w:tab/>
-      </w:r>
-      <w:r>
-        <w:rPr>
-          <w:rFonts w:ascii="Calibri Light" w:hAnsi="Calibri Light" w:cs="Calibri Light"/>
-        </w:rPr>
-        <w:sym w:font="Symbol" w:char="F0B7"/>
-      </w:r>
-      <w:r>
-        <w:rPr>
-          <w:rFonts w:ascii="Calibri Light" w:hAnsi="Calibri Light" w:cs="Calibri Light"/>
-        </w:rPr>
-        <w:t xml:space="preserve">  </w:t>
-      </w:r>
-      <w:r>
-        <w:rPr>
-          <w:rFonts w:ascii="Calibri Light" w:hAnsi="Calibri Light" w:cs="Calibri Light"/>
-        </w:rPr>
-        <w:t xml:space="preserve">02/2017 - 01/2018: </w:t>
-      </w:r>
-      <w:r>
-        <w:rPr>
-          <w:rFonts w:ascii="Calibri Light" w:hAnsi="Calibri Light" w:cs="Calibri Light"/>
-        </w:rPr>
-        <w:t xml:space="preserve">Full stack </w:t>
-      </w:r>
-      <w:r>
-        <w:rPr>
-          <w:rFonts w:ascii="Calibri Light" w:hAnsi="Calibri Light" w:cs="Calibri Light"/>
-        </w:rPr>
-        <w:t xml:space="preserve">developer </w:t>
-      </w:r>
-      <w:r>
-        <w:rPr>
-          <w:rFonts w:ascii="Calibri Light" w:hAnsi="Calibri Light" w:cs="Calibri Light"/>
-        </w:rPr>
-        <w:t>-</w:t>
-      </w:r>
-      <w:r>
-        <w:rPr>
-          <w:rFonts w:ascii="Calibri Light" w:hAnsi="Calibri Light" w:cs="Calibri Light"/>
-        </w:rPr>
-        <w:t xml:space="preserve"> UNIT Corporation</w:t>
-      </w:r>
-      <w:r>
-        <w:rPr>
-          <w:rFonts w:ascii="Calibri Light" w:hAnsi="Calibri Light" w:cs="Calibri Light"/>
-        </w:rPr>
-        <w:t>.</w:t>
-      </w:r>
-    </w:p>
-    <w:p>
-      <w:pPr>
-        <w:tabs>
-          <w:tab w:val="left" w:pos="284"/>
-        </w:tabs>
-        <w:rPr>
-          <w:rFonts w:ascii="Calibri Light" w:hAnsi="Calibri Light" w:cs="Calibri Light"/>
-        </w:rPr>
-      </w:pPr>
-      <w:r>
-        <w:rPr>
-          <w:rFonts w:ascii="Calibri Light" w:hAnsi="Calibri Light" w:cs="Calibri Light"/>
-        </w:rPr>
-        <w:tab/>
-      </w:r>
-      <w:r>
-        <w:rPr>
-          <w:rFonts w:ascii="Calibri Light" w:hAnsi="Calibri Light" w:cs="Calibri Light"/>
-        </w:rPr>
-        <w:tab/>
-        <w:t xml:space="preserve">-  Develop the </w:t>
-      </w:r>
-      <w:r>
-        <w:rPr>
-          <w:rFonts w:ascii="Calibri Light" w:hAnsi="Calibri Light" w:cs="Calibri Light"/>
-        </w:rPr>
-        <w:t>CRM application for customer.</w:t>
-      </w:r>
-    </w:p>
-    <w:p>
-      <w:pPr>
-        <w:tabs>
-          <w:tab w:val="left" w:pos="284"/>
-        </w:tabs>
-        <w:rPr>
-          <w:rFonts w:ascii="Calibri Light" w:hAnsi="Calibri Light" w:cs="Calibri Light"/>
-        </w:rPr>
-      </w:pPr>
-      <w:r>
-        <w:rPr>
-          <w:rFonts w:ascii="Calibri Light" w:hAnsi="Calibri Light" w:cs="Calibri Light"/>
-        </w:rPr>
-        <w:tab/>
-      </w:r>
-      <w:r>
-        <w:rPr>
-          <w:rFonts w:ascii="Calibri Light" w:hAnsi="Calibri Light" w:cs="Calibri Light"/>
-        </w:rPr>
-        <w:tab/>
-        <w:t>-  Working with team for analyze the requirement</w:t>
-      </w:r>
-      <w:r>
-        <w:rPr>
-          <w:rFonts w:ascii="Calibri Light" w:hAnsi="Calibri Light" w:cs="Calibri Light"/>
-        </w:rPr>
-        <w:t>s</w:t>
-      </w:r>
-      <w:r>
-        <w:rPr>
-          <w:rFonts w:ascii="Calibri Light" w:hAnsi="Calibri Light" w:cs="Calibri Light"/>
-        </w:rPr>
-        <w:t>.</w:t>
-      </w:r>
-    </w:p>
-    <w:p>
-      <w:pPr>
-        <w:tabs>
-          <w:tab w:val="left" w:pos="284"/>
-        </w:tabs>
-        <w:rPr>
-          <w:rFonts w:ascii="Calibri Light" w:hAnsi="Calibri Light" w:cs="Calibri Light"/>
-        </w:rPr>
-      </w:pPr>
-      <w:r>
-        <w:rPr>
-          <w:rFonts w:ascii="Calibri Light" w:hAnsi="Calibri Light" w:cs="Calibri Light"/>
-        </w:rPr>
-        <w:tab/>
-      </w:r>
-      <w:r>
-        <w:rPr>
-          <w:rFonts w:ascii="Calibri Light" w:hAnsi="Calibri Light" w:cs="Calibri Light"/>
-        </w:rPr>
-        <w:tab/>
-        <w:t xml:space="preserve">-  </w:t>
-      </w:r>
-      <w:r>
-        <w:rPr>
-          <w:rFonts w:ascii="Calibri Light" w:hAnsi="Calibri Light" w:cs="Calibri Light"/>
-        </w:rPr>
-        <w:t>Fix the problem and maintain the codebase.</w:t>
-      </w:r>
-    </w:p>
-    <w:p>
-      <w:pPr>
-        <w:tabs>
-          <w:tab w:val="left" w:pos="284"/>
-        </w:tabs>
-        <w:rPr>
-          <w:rFonts w:ascii="Calibri Light" w:hAnsi="Calibri Light" w:cs="Calibri Light"/>
-        </w:rPr>
-      </w:pPr>
-      <w:r>
-        <w:rPr>
-          <w:rFonts w:ascii="Calibri Light" w:hAnsi="Calibri Light" w:cs="Calibri Light"/>
-        </w:rPr>
-        <w:tab/>
-      </w:r>
-      <w:r>
-        <w:rPr>
-          <w:rFonts w:ascii="Calibri Light" w:hAnsi="Calibri Light" w:cs="Calibri Light"/>
-        </w:rPr>
-        <w:tab/>
-        <w:t xml:space="preserve">-  </w:t>
-      </w:r>
-      <w:r>
-        <w:rPr>
-          <w:rFonts w:ascii="Calibri Light" w:hAnsi="Calibri Light" w:cs="Calibri Light"/>
-        </w:rPr>
-        <w:t>Take the main task with search customer</w:t>
-      </w:r>
-      <w:r>
-        <w:rPr>
-          <w:rFonts w:ascii="Calibri Light" w:hAnsi="Calibri Light" w:cs="Calibri Light"/>
-        </w:rPr>
-        <w:t>s</w:t>
-      </w:r>
-      <w:r>
-        <w:rPr>
-          <w:rFonts w:ascii="Calibri Light" w:hAnsi="Calibri Light" w:cs="Calibri Light"/>
-        </w:rPr>
-        <w:t xml:space="preserve"> and insurer</w:t>
-      </w:r>
-      <w:r>
-        <w:rPr>
-          <w:rFonts w:ascii="Calibri Light" w:hAnsi="Calibri Light" w:cs="Calibri Light"/>
-        </w:rPr>
-        <w:t>s</w:t>
-      </w:r>
-      <w:r>
-        <w:rPr>
-          <w:rFonts w:ascii="Calibri Light" w:hAnsi="Calibri Light" w:cs="Calibri Light"/>
-        </w:rPr>
-        <w:t>.</w:t>
-      </w:r>
-    </w:p>
-    <w:p>
-      <w:pPr>
-        <w:tabs>
-          <w:tab w:val="left" w:pos="284"/>
-        </w:tabs>
-        <w:rPr>
-          <w:rFonts w:ascii="Calibri Light" w:hAnsi="Calibri Light" w:cs="Calibri Light"/>
-        </w:rPr>
-      </w:pPr>
-      <w:r>
-        <w:rPr>
-          <w:rFonts w:ascii="Calibri Light" w:hAnsi="Calibri Light" w:cs="Calibri Light"/>
-        </w:rPr>
-        <w:tab/>
-      </w:r>
-      <w:r>
-        <w:rPr>
-          <w:rFonts w:ascii="Calibri Light" w:hAnsi="Calibri Light" w:cs="Calibri Light"/>
-        </w:rPr>
-        <w:sym w:font="Symbol" w:char="F0B7"/>
-      </w:r>
-      <w:r>
-        <w:rPr>
-          <w:rFonts w:ascii="Calibri Light" w:hAnsi="Calibri Light" w:cs="Calibri Light"/>
-        </w:rPr>
-        <w:t xml:space="preserve">  </w:t>
-      </w:r>
-      <w:r>
-        <w:rPr>
-          <w:rFonts w:ascii="Calibri Light" w:hAnsi="Calibri Light" w:cs="Calibri Light"/>
-        </w:rPr>
-        <w:t xml:space="preserve">01/2016 </w:t>
-      </w:r>
-      <w:r>
-        <w:rPr>
-          <w:rFonts w:ascii="Calibri Light" w:hAnsi="Calibri Light" w:cs="Calibri Light"/>
-        </w:rPr>
-        <w:t>-</w:t>
-      </w:r>
-      <w:r>
-        <w:rPr>
-          <w:rFonts w:ascii="Calibri Light" w:hAnsi="Calibri Light" w:cs="Calibri Light"/>
-        </w:rPr>
-        <w:t xml:space="preserve"> 02/2017</w:t>
-      </w:r>
-      <w:r>
-        <w:rPr>
-          <w:rFonts w:ascii="Calibri Light" w:hAnsi="Calibri Light" w:cs="Calibri Light"/>
-        </w:rPr>
-        <w:t>: Full stack developer - Vasontel JSC.</w:t>
+        <w:t xml:space="preserve"> </w:t>
+      </w:r>
+      <w:proofErr w:type="spellStart"/>
+      <w:r>
+        <w:rPr>
+          <w:rFonts w:ascii="Calibri Light" w:hAnsi="Calibri Light" w:cs="Calibri Light"/>
+        </w:rPr>
+        <w:t>Analyse</w:t>
+      </w:r>
+      <w:proofErr w:type="spellEnd"/>
+      <w:r>
+        <w:rPr>
+          <w:rFonts w:ascii="Calibri Light" w:hAnsi="Calibri Light" w:cs="Calibri Light"/>
+        </w:rPr>
+        <w:t xml:space="preserve"> the requirement of people in company.</w:t>
       </w:r>
     </w:p>
     <w:p>
@@ -1394,42 +1972,13 @@
         <w:rPr>
           <w:rFonts w:ascii="Calibri Light" w:hAnsi="Calibri Light" w:cs="Calibri Light"/>
         </w:rPr>
-        <w:t>Understanding the requirement of people in company.</w:t>
-      </w:r>
-    </w:p>
-    <w:p>
-      <w:pPr>
-        <w:tabs>
-          <w:tab w:val="left" w:pos="284"/>
-        </w:tabs>
-        <w:rPr>
-          <w:rFonts w:ascii="Calibri Light" w:hAnsi="Calibri Light" w:cs="Calibri Light"/>
-        </w:rPr>
-      </w:pPr>
-      <w:r>
-        <w:rPr>
-          <w:rFonts w:ascii="Calibri Light" w:hAnsi="Calibri Light" w:cs="Calibri Light"/>
-        </w:rPr>
-        <w:tab/>
-      </w:r>
-      <w:r>
-        <w:rPr>
-          <w:rFonts w:ascii="Calibri Light" w:hAnsi="Calibri Light" w:cs="Calibri Light"/>
-        </w:rPr>
-        <w:tab/>
-        <w:t xml:space="preserve">- </w:t>
-      </w:r>
-      <w:r>
-        <w:rPr>
-          <w:rFonts w:ascii="Calibri Light" w:hAnsi="Calibri Light" w:cs="Calibri Light"/>
-        </w:rPr>
-        <w:t xml:space="preserve"> </w:t>
-      </w:r>
-      <w:r>
-        <w:rPr>
-          <w:rFonts w:ascii="Calibri Light" w:hAnsi="Calibri Light" w:cs="Calibri Light"/>
-        </w:rPr>
-        <w:t>Analyze and develop the our product.</w:t>
+        <w:t>Analyze and develop</w:t>
+      </w:r>
+      <w:r>
+        <w:rPr>
+          <w:rFonts w:ascii="Calibri Light" w:hAnsi="Calibri Light" w:cs="Calibri Light"/>
+        </w:rPr>
+        <w:t xml:space="preserve"> product.</w:t>
       </w:r>
     </w:p>
     <w:p>
@@ -1520,11 +2069,19 @@
         </w:rPr>
         <w:t xml:space="preserve">  </w:t>
       </w:r>
-      <w:r>
-        <w:rPr>
-          <w:rFonts w:ascii="Calibri Light" w:hAnsi="Calibri Light" w:cs="Calibri Light"/>
-        </w:rPr>
-        <w:t xml:space="preserve">Ohana (www.ohanaliving.vn): </w:t>
+      <w:proofErr w:type="spellStart"/>
+      <w:r>
+        <w:rPr>
+          <w:rFonts w:ascii="Calibri Light" w:hAnsi="Calibri Light" w:cs="Calibri Light"/>
+        </w:rPr>
+        <w:t>Ohana</w:t>
+      </w:r>
+      <w:proofErr w:type="spellEnd"/>
+      <w:r>
+        <w:rPr>
+          <w:rFonts w:ascii="Calibri Light" w:hAnsi="Calibri Light" w:cs="Calibri Light"/>
+        </w:rPr>
+        <w:t xml:space="preserve"> (www.ohanaliving.vn): </w:t>
       </w:r>
       <w:r>
         <w:rPr>
@@ -1696,7 +2253,21 @@
           <w:rFonts w:ascii="Calibri Light" w:hAnsi="Calibri Light" w:cs="Calibri Light"/>
         </w:rPr>
         <w:tab/>
-        <w:t xml:space="preserve">-  Java Spring, Thymeleaf, </w:t>
+        <w:t xml:space="preserve">-  Java Spring, </w:t>
+      </w:r>
+      <w:proofErr w:type="spellStart"/>
+      <w:r>
+        <w:rPr>
+          <w:rFonts w:ascii="Calibri Light" w:hAnsi="Calibri Light" w:cs="Calibri Light"/>
+        </w:rPr>
+        <w:t>Thymeleaf</w:t>
+      </w:r>
+      <w:proofErr w:type="spellEnd"/>
+      <w:r>
+        <w:rPr>
+          <w:rFonts w:ascii="Calibri Light" w:hAnsi="Calibri Light" w:cs="Calibri Light"/>
+        </w:rPr>
+        <w:t xml:space="preserve">, </w:t>
       </w:r>
       <w:r>
         <w:rPr>
@@ -1732,22 +2303,37 @@
         <w:rPr>
           <w:rFonts w:ascii="Calibri Light" w:hAnsi="Calibri Light" w:cs="Calibri Light"/>
         </w:rPr>
-        <w:t>, Jboss server</w:t>
-      </w:r>
-    </w:p>
-    <w:p>
-      <w:pPr>
-        <w:tabs>
-          <w:tab w:val="left" w:pos="284"/>
-        </w:tabs>
-        <w:rPr>
-          <w:rFonts w:ascii="Calibri Light" w:hAnsi="Calibri Light" w:cs="Calibri Light"/>
-        </w:rPr>
-      </w:pPr>
-      <w:r>
-        <w:rPr>
-          <w:rFonts w:ascii="Calibri Light" w:hAnsi="Calibri Light" w:cs="Calibri Light"/>
-        </w:rPr>
+        <w:t xml:space="preserve">, </w:t>
+      </w:r>
+      <w:proofErr w:type="spellStart"/>
+      <w:r>
+        <w:rPr>
+          <w:rFonts w:ascii="Calibri Light" w:hAnsi="Calibri Light" w:cs="Calibri Light"/>
+        </w:rPr>
+        <w:t>Jboss</w:t>
+      </w:r>
+      <w:proofErr w:type="spellEnd"/>
+      <w:r>
+        <w:rPr>
+          <w:rFonts w:ascii="Calibri Light" w:hAnsi="Calibri Light" w:cs="Calibri Light"/>
+        </w:rPr>
+        <w:t xml:space="preserve"> server</w:t>
+      </w:r>
+    </w:p>
+    <w:p>
+      <w:pPr>
+        <w:tabs>
+          <w:tab w:val="left" w:pos="284"/>
+        </w:tabs>
+        <w:rPr>
+          <w:rFonts w:ascii="Calibri Light" w:hAnsi="Calibri Light" w:cs="Calibri Light"/>
+        </w:rPr>
+      </w:pPr>
+      <w:r>
+        <w:rPr>
+          <w:rFonts w:ascii="Calibri Light" w:hAnsi="Calibri Light" w:cs="Calibri Light"/>
+        </w:rPr>
+        <w:lastRenderedPageBreak/>
         <w:tab/>
       </w:r>
       <w:r>
@@ -1824,7 +2410,21 @@
         <w:rPr>
           <w:rFonts w:ascii="Calibri Light" w:hAnsi="Calibri Light" w:cs="Calibri Light"/>
         </w:rPr>
-        <w:t xml:space="preserve">, Jboss server, </w:t>
+        <w:t xml:space="preserve">, </w:t>
+      </w:r>
+      <w:proofErr w:type="spellStart"/>
+      <w:r>
+        <w:rPr>
+          <w:rFonts w:ascii="Calibri Light" w:hAnsi="Calibri Light" w:cs="Calibri Light"/>
+        </w:rPr>
+        <w:t>Jboss</w:t>
+      </w:r>
+      <w:proofErr w:type="spellEnd"/>
+      <w:r>
+        <w:rPr>
+          <w:rFonts w:ascii="Calibri Light" w:hAnsi="Calibri Light" w:cs="Calibri Light"/>
+        </w:rPr>
+        <w:t xml:space="preserve"> server, </w:t>
       </w:r>
       <w:r>
         <w:rPr>
@@ -1861,6 +2461,48 @@
           <w:rFonts w:ascii="Calibri Light" w:hAnsi="Calibri Light" w:cs="Calibri Light"/>
         </w:rPr>
         <w:t>.</w:t>
+      </w:r>
+    </w:p>
+    <w:p>
+      <w:pPr>
+        <w:tabs>
+          <w:tab w:val="left" w:pos="284"/>
+        </w:tabs>
+        <w:rPr>
+          <w:rFonts w:ascii="Calibri Light" w:hAnsi="Calibri Light" w:cs="Calibri Light"/>
+        </w:rPr>
+      </w:pPr>
+      <w:r>
+        <w:rPr>
+          <w:rFonts w:ascii="Calibri Light" w:hAnsi="Calibri Light" w:cs="Calibri Light"/>
+        </w:rPr>
+        <w:tab/>
+      </w:r>
+      <w:r>
+        <w:rPr>
+          <w:rFonts w:ascii="Calibri Light" w:hAnsi="Calibri Light" w:cs="Calibri Light"/>
+        </w:rPr>
+        <w:sym w:font="Symbol" w:char="F0B7"/>
+      </w:r>
+      <w:r>
+        <w:rPr>
+          <w:rFonts w:ascii="Calibri Light" w:hAnsi="Calibri Light" w:cs="Calibri Light"/>
+        </w:rPr>
+        <w:t xml:space="preserve">  </w:t>
+      </w:r>
+      <w:proofErr w:type="spellStart"/>
+      <w:r>
+        <w:rPr>
+          <w:rFonts w:ascii="Calibri Light" w:hAnsi="Calibri Light" w:cs="Calibri Light"/>
+        </w:rPr>
+        <w:t>Scommerce</w:t>
+      </w:r>
+      <w:proofErr w:type="spellEnd"/>
+      <w:r>
+        <w:rPr>
+          <w:rFonts w:ascii="Calibri Light" w:hAnsi="Calibri Light" w:cs="Calibri Light"/>
+        </w:rPr>
+        <w:t>: HRM system, Compensation system</w:t>
       </w:r>
     </w:p>
     <w:p>
@@ -1924,7 +2566,7 @@
         <w:rPr>
           <w:rFonts w:ascii="Calibri Light" w:hAnsi="Calibri Light" w:cs="Calibri Light"/>
         </w:rPr>
-        <w:t>2018</w:t>
+        <w:t>2016 - 2020</w:t>
       </w:r>
       <w:r>
         <w:rPr>
@@ -2042,8 +2684,93 @@
         <w:rPr>
           <w:rFonts w:ascii="Calibri Light" w:hAnsi="Calibri Light" w:cs="Calibri Light"/>
         </w:rPr>
-        <w:t>.</w:t>
-      </w:r>
+        <w:t xml:space="preserve">     </w:t>
+      </w:r>
+      <w:r>
+        <w:rPr>
+          <w:rFonts w:ascii="Calibri Light" w:hAnsi="Calibri Light" w:cs="Calibri Light"/>
+        </w:rPr>
+        <w:sym w:font="Symbol" w:char="F0B7"/>
+      </w:r>
+      <w:r>
+        <w:rPr>
+          <w:rFonts w:ascii="Calibri Light" w:hAnsi="Calibri Light" w:cs="Calibri Light"/>
+        </w:rPr>
+        <w:t xml:space="preserve">  2011 – 2014: </w:t>
+      </w:r>
+      <w:r>
+        <w:rPr>
+          <w:rFonts w:ascii="Calibri Light" w:hAnsi="Calibri Light" w:cs="Calibri Light"/>
+        </w:rPr>
+        <w:t>Bachelor – College of Trade, Economics and Techniques</w:t>
+      </w:r>
+    </w:p>
+    <w:p>
+      <w:pPr>
+        <w:tabs>
+          <w:tab w:val="left" w:pos="284"/>
+        </w:tabs>
+        <w:rPr>
+          <w:rFonts w:ascii="Calibri Light" w:hAnsi="Calibri Light" w:cs="Calibri Light"/>
+        </w:rPr>
+      </w:pPr>
+    </w:p>
+    <w:p>
+      <w:pPr>
+        <w:tabs>
+          <w:tab w:val="left" w:pos="284"/>
+        </w:tabs>
+        <w:rPr>
+          <w:rFonts w:ascii="Calibri Light" w:hAnsi="Calibri Light" w:cs="Calibri Light"/>
+          <w:b/>
+        </w:rPr>
+      </w:pPr>
+      <w:r>
+        <w:rPr>
+          <w:rFonts w:ascii="Calibri Light" w:hAnsi="Calibri Light" w:cs="Calibri Light"/>
+          <w:b/>
+        </w:rPr>
+        <w:t>CERTIFICATION</w:t>
+      </w:r>
+    </w:p>
+    <w:p>
+      <w:pPr>
+        <w:tabs>
+          <w:tab w:val="left" w:pos="284"/>
+        </w:tabs>
+        <w:rPr>
+          <w:rFonts w:ascii="Calibri Light" w:hAnsi="Calibri Light" w:cs="Calibri Light"/>
+        </w:rPr>
+      </w:pPr>
+      <w:r>
+        <w:rPr>
+          <w:rFonts w:ascii="Calibri Light" w:hAnsi="Calibri Light" w:cs="Calibri Light"/>
+        </w:rPr>
+        <w:tab/>
+      </w:r>
+      <w:r>
+        <w:rPr>
+          <w:rFonts w:ascii="Calibri Light" w:hAnsi="Calibri Light" w:cs="Calibri Light"/>
+        </w:rPr>
+        <w:sym w:font="Symbol" w:char="F0B7"/>
+      </w:r>
+      <w:r>
+        <w:rPr>
+          <w:rFonts w:ascii="Calibri Light" w:hAnsi="Calibri Light" w:cs="Calibri Light"/>
+        </w:rPr>
+        <w:t xml:space="preserve">  2014 – 2016: Aptech</w:t>
+      </w:r>
+    </w:p>
+    <w:p>
+      <w:pPr>
+        <w:tabs>
+          <w:tab w:val="left" w:pos="284"/>
+        </w:tabs>
+        <w:rPr>
+          <w:rFonts w:ascii="Calibri Light" w:hAnsi="Calibri Light" w:cs="Calibri Light"/>
+          <w:b/>
+        </w:rPr>
+      </w:pPr>
     </w:p>
     <w:p>
       <w:pPr>
@@ -2060,7 +2787,6 @@
           <w:b/>
           <w:bCs/>
         </w:rPr>
-        <w:lastRenderedPageBreak/>
         <w:t>TALENT</w:t>
       </w:r>
     </w:p>
@@ -2290,8 +3016,121 @@
 </file>
 
 <file path=word/numbering.xml><?xml version="1.0" encoding="utf-8"?>
-<w:numbering xmlns:wpc="http://schemas.microsoft.com/office/word/2010/wordprocessingCanvas" xmlns:cx="http://schemas.microsoft.com/office/drawing/2014/chartex" xmlns:cx1="http://schemas.microsoft.com/office/drawing/2015/9/8/chartex" xmlns:cx2="http://schemas.microsoft.com/office/drawing/2015/10/21/chartex" xmlns:cx3="http://schemas.microsoft.com/office/drawing/2016/5/9/chartex" xmlns:cx4="http://schemas.microsoft.com/office/drawing/2016/5/10/chartex" xmlns:cx5="http://schemas.microsoft.com/office/drawing/2016/5/11/chartex" xmlns:cx6="http://schemas.microsoft.com/office/drawing/2016/5/12/chartex" xmlns:cx7="http://schemas.microsoft.com/office/drawing/2016/5/13/chartex" xmlns:cx8="http://schemas.microsoft.com/office/drawing/2016/5/14/chartex" xmlns:mc="http://schemas.openxmlformats.org/markup-compatibility/2006" xmlns:aink="http://schemas.microsoft.com/office/drawing/2016/ink" xmlns:am3d="http://schemas.microsoft.com/office/drawing/2017/model3d" xmlns:o="urn:schemas-microsoft-com:office:office" xmlns:r="http://schemas.openxmlformats.org/officeDocument/2006/relationships" xmlns:m="http://schemas.openxmlformats.org/officeDocument/2006/math" xmlns:v="urn:schemas-microsoft-com:vml" xmlns:wp14="http://schemas.microsoft.com/office/word/2010/wordprocessingDrawing" xmlns:wp="http://schemas.openxmlformats.org/drawingml/2006/wordprocessingDrawing" xmlns:w10="urn:schemas-microsoft-com:office:word" xmlns:w="http://schemas.openxmlformats.org/wordprocessingml/2006/main" xmlns:w14="http://schemas.microsoft.com/office/word/2010/wordml" xmlns:w15="http://schemas.microsoft.com/office/word/2012/wordml" xmlns:w16cid="http://schemas.microsoft.com/office/word/2016/wordml/cid" xmlns:w16se="http://schemas.microsoft.com/office/word/2015/wordml/symex" xmlns:wpg="http://schemas.microsoft.com/office/word/2010/wordprocessingGroup" xmlns:wpi="http://schemas.microsoft.com/office/word/2010/wordprocessingInk" xmlns:wne="http://schemas.microsoft.com/office/word/2006/wordml" xmlns:wps="http://schemas.microsoft.com/office/word/2010/wordprocessingShape" mc:Ignorable="w14 w15 w16se w16cid wp14">
+<w:numbering xmlns:wpc="http://schemas.microsoft.com/office/word/2010/wordprocessingCanvas" xmlns:cx="http://schemas.microsoft.com/office/drawing/2014/chartex" xmlns:cx1="http://schemas.microsoft.com/office/drawing/2015/9/8/chartex" xmlns:cx2="http://schemas.microsoft.com/office/drawing/2015/10/21/chartex" xmlns:cx3="http://schemas.microsoft.com/office/drawing/2016/5/9/chartex" xmlns:cx4="http://schemas.microsoft.com/office/drawing/2016/5/10/chartex" xmlns:cx5="http://schemas.microsoft.com/office/drawing/2016/5/11/chartex" xmlns:cx6="http://schemas.microsoft.com/office/drawing/2016/5/12/chartex" xmlns:cx7="http://schemas.microsoft.com/office/drawing/2016/5/13/chartex" xmlns:cx8="http://schemas.microsoft.com/office/drawing/2016/5/14/chartex" xmlns:mc="http://schemas.openxmlformats.org/markup-compatibility/2006" xmlns:aink="http://schemas.microsoft.com/office/drawing/2016/ink" xmlns:am3d="http://schemas.microsoft.com/office/drawing/2017/model3d" xmlns:o="urn:schemas-microsoft-com:office:office" xmlns:r="http://schemas.openxmlformats.org/officeDocument/2006/relationships" xmlns:m="http://schemas.openxmlformats.org/officeDocument/2006/math" xmlns:v="urn:schemas-microsoft-com:vml" xmlns:wp14="http://schemas.microsoft.com/office/word/2010/wordprocessingDrawing" xmlns:wp="http://schemas.openxmlformats.org/drawingml/2006/wordprocessingDrawing" xmlns:w10="urn:schemas-microsoft-com:office:word" xmlns:w="http://schemas.openxmlformats.org/wordprocessingml/2006/main" xmlns:w14="http://schemas.microsoft.com/office/word/2010/wordml" xmlns:w15="http://schemas.microsoft.com/office/word/2012/wordml" xmlns:w16cex="http://schemas.microsoft.com/office/word/2018/wordml/cex" xmlns:w16cid="http://schemas.microsoft.com/office/word/2016/wordml/cid" xmlns:w16="http://schemas.microsoft.com/office/word/2018/wordml" xmlns:w16se="http://schemas.microsoft.com/office/word/2015/wordml/symex" xmlns:wpg="http://schemas.microsoft.com/office/word/2010/wordprocessingGroup" xmlns:wpi="http://schemas.microsoft.com/office/word/2010/wordprocessingInk" xmlns:wne="http://schemas.microsoft.com/office/word/2006/wordml" xmlns:wps="http://schemas.microsoft.com/office/word/2010/wordprocessingShape" mc:Ignorable="w14 w15 w16se w16cid w16 w16cex wp14">
   <w:abstractNum w:abstractNumId="0" w15:restartNumberingAfterBreak="0">
+    <w:nsid w:val="0C1371FD"/>
+    <w:multiLevelType w:val="hybridMultilevel"/>
+    <w:tmpl w:val="6D585B6A"/>
+    <w:lvl w:ilvl="0" w:tplc="04090001">
+      <w:start w:val="1"/>
+      <w:numFmt w:val="bullet"/>
+      <w:lvlText w:val=""/>
+      <w:lvlJc w:val="left"/>
+      <w:pPr>
+        <w:ind w:left="720" w:hanging="360"/>
+      </w:pPr>
+      <w:rPr>
+        <w:rFonts w:ascii="Symbol" w:hAnsi="Symbol" w:hint="default"/>
+      </w:rPr>
+    </w:lvl>
+    <w:lvl w:ilvl="1" w:tplc="04090003" w:tentative="1">
+      <w:start w:val="1"/>
+      <w:numFmt w:val="bullet"/>
+      <w:lvlText w:val="o"/>
+      <w:lvlJc w:val="left"/>
+      <w:pPr>
+        <w:ind w:left="1440" w:hanging="360"/>
+      </w:pPr>
+      <w:rPr>
+        <w:rFonts w:ascii="Courier New" w:hAnsi="Courier New" w:cs="Courier New" w:hint="default"/>
+      </w:rPr>
+    </w:lvl>
+    <w:lvl w:ilvl="2" w:tplc="04090005" w:tentative="1">
+      <w:start w:val="1"/>
+      <w:numFmt w:val="bullet"/>
+      <w:lvlText w:val=""/>
+      <w:lvlJc w:val="left"/>
+      <w:pPr>
+        <w:ind w:left="2160" w:hanging="360"/>
+      </w:pPr>
+      <w:rPr>
+        <w:rFonts w:ascii="Wingdings" w:hAnsi="Wingdings" w:hint="default"/>
+      </w:rPr>
+    </w:lvl>
+    <w:lvl w:ilvl="3" w:tplc="04090001" w:tentative="1">
+      <w:start w:val="1"/>
+      <w:numFmt w:val="bullet"/>
+      <w:lvlText w:val=""/>
+      <w:lvlJc w:val="left"/>
+      <w:pPr>
+        <w:ind w:left="2880" w:hanging="360"/>
+      </w:pPr>
+      <w:rPr>
+        <w:rFonts w:ascii="Symbol" w:hAnsi="Symbol" w:hint="default"/>
+      </w:rPr>
+    </w:lvl>
+    <w:lvl w:ilvl="4" w:tplc="04090003" w:tentative="1">
+      <w:start w:val="1"/>
+      <w:numFmt w:val="bullet"/>
+      <w:lvlText w:val="o"/>
+      <w:lvlJc w:val="left"/>
+      <w:pPr>
+        <w:ind w:left="3600" w:hanging="360"/>
+      </w:pPr>
+      <w:rPr>
+        <w:rFonts w:ascii="Courier New" w:hAnsi="Courier New" w:cs="Courier New" w:hint="default"/>
+      </w:rPr>
+    </w:lvl>
+    <w:lvl w:ilvl="5" w:tplc="04090005" w:tentative="1">
+      <w:start w:val="1"/>
+      <w:numFmt w:val="bullet"/>
+      <w:lvlText w:val=""/>
+      <w:lvlJc w:val="left"/>
+      <w:pPr>
+        <w:ind w:left="4320" w:hanging="360"/>
+      </w:pPr>
+      <w:rPr>
+        <w:rFonts w:ascii="Wingdings" w:hAnsi="Wingdings" w:hint="default"/>
+      </w:rPr>
+    </w:lvl>
+    <w:lvl w:ilvl="6" w:tplc="04090001" w:tentative="1">
+      <w:start w:val="1"/>
+      <w:numFmt w:val="bullet"/>
+      <w:lvlText w:val=""/>
+      <w:lvlJc w:val="left"/>
+      <w:pPr>
+        <w:ind w:left="5040" w:hanging="360"/>
+      </w:pPr>
+      <w:rPr>
+        <w:rFonts w:ascii="Symbol" w:hAnsi="Symbol" w:hint="default"/>
+      </w:rPr>
+    </w:lvl>
+    <w:lvl w:ilvl="7" w:tplc="04090003" w:tentative="1">
+      <w:start w:val="1"/>
+      <w:numFmt w:val="bullet"/>
+      <w:lvlText w:val="o"/>
+      <w:lvlJc w:val="left"/>
+      <w:pPr>
+        <w:ind w:left="5760" w:hanging="360"/>
+      </w:pPr>
+      <w:rPr>
+        <w:rFonts w:ascii="Courier New" w:hAnsi="Courier New" w:cs="Courier New" w:hint="default"/>
+      </w:rPr>
+    </w:lvl>
+    <w:lvl w:ilvl="8" w:tplc="04090005" w:tentative="1">
+      <w:start w:val="1"/>
+      <w:numFmt w:val="bullet"/>
+      <w:lvlText w:val=""/>
+      <w:lvlJc w:val="left"/>
+      <w:pPr>
+        <w:ind w:left="6480" w:hanging="360"/>
+      </w:pPr>
+      <w:rPr>
+        <w:rFonts w:ascii="Wingdings" w:hAnsi="Wingdings" w:hint="default"/>
+      </w:rPr>
+    </w:lvl>
+  </w:abstractNum>
+  <w:abstractNum w:abstractNumId="1" w15:restartNumberingAfterBreak="0">
     <w:nsid w:val="17F13D32"/>
     <w:multiLevelType w:val="multilevel"/>
     <w:tmpl w:val="E58CE0EA"/>
@@ -2440,7 +3279,120 @@
       </w:rPr>
     </w:lvl>
   </w:abstractNum>
-  <w:abstractNum w:abstractNumId="1" w15:restartNumberingAfterBreak="0">
+  <w:abstractNum w:abstractNumId="2" w15:restartNumberingAfterBreak="0">
+    <w:nsid w:val="18A116FE"/>
+    <w:multiLevelType w:val="hybridMultilevel"/>
+    <w:tmpl w:val="73FC288E"/>
+    <w:lvl w:ilvl="0" w:tplc="04090001">
+      <w:start w:val="1"/>
+      <w:numFmt w:val="bullet"/>
+      <w:lvlText w:val=""/>
+      <w:lvlJc w:val="left"/>
+      <w:pPr>
+        <w:ind w:left="1004" w:hanging="360"/>
+      </w:pPr>
+      <w:rPr>
+        <w:rFonts w:ascii="Symbol" w:hAnsi="Symbol" w:hint="default"/>
+      </w:rPr>
+    </w:lvl>
+    <w:lvl w:ilvl="1" w:tplc="04090003" w:tentative="1">
+      <w:start w:val="1"/>
+      <w:numFmt w:val="bullet"/>
+      <w:lvlText w:val="o"/>
+      <w:lvlJc w:val="left"/>
+      <w:pPr>
+        <w:ind w:left="1724" w:hanging="360"/>
+      </w:pPr>
+      <w:rPr>
+        <w:rFonts w:ascii="Courier New" w:hAnsi="Courier New" w:cs="Courier New" w:hint="default"/>
+      </w:rPr>
+    </w:lvl>
+    <w:lvl w:ilvl="2" w:tplc="04090005" w:tentative="1">
+      <w:start w:val="1"/>
+      <w:numFmt w:val="bullet"/>
+      <w:lvlText w:val=""/>
+      <w:lvlJc w:val="left"/>
+      <w:pPr>
+        <w:ind w:left="2444" w:hanging="360"/>
+      </w:pPr>
+      <w:rPr>
+        <w:rFonts w:ascii="Wingdings" w:hAnsi="Wingdings" w:hint="default"/>
+      </w:rPr>
+    </w:lvl>
+    <w:lvl w:ilvl="3" w:tplc="04090001" w:tentative="1">
+      <w:start w:val="1"/>
+      <w:numFmt w:val="bullet"/>
+      <w:lvlText w:val=""/>
+      <w:lvlJc w:val="left"/>
+      <w:pPr>
+        <w:ind w:left="3164" w:hanging="360"/>
+      </w:pPr>
+      <w:rPr>
+        <w:rFonts w:ascii="Symbol" w:hAnsi="Symbol" w:hint="default"/>
+      </w:rPr>
+    </w:lvl>
+    <w:lvl w:ilvl="4" w:tplc="04090003" w:tentative="1">
+      <w:start w:val="1"/>
+      <w:numFmt w:val="bullet"/>
+      <w:lvlText w:val="o"/>
+      <w:lvlJc w:val="left"/>
+      <w:pPr>
+        <w:ind w:left="3884" w:hanging="360"/>
+      </w:pPr>
+      <w:rPr>
+        <w:rFonts w:ascii="Courier New" w:hAnsi="Courier New" w:cs="Courier New" w:hint="default"/>
+      </w:rPr>
+    </w:lvl>
+    <w:lvl w:ilvl="5" w:tplc="04090005" w:tentative="1">
+      <w:start w:val="1"/>
+      <w:numFmt w:val="bullet"/>
+      <w:lvlText w:val=""/>
+      <w:lvlJc w:val="left"/>
+      <w:pPr>
+        <w:ind w:left="4604" w:hanging="360"/>
+      </w:pPr>
+      <w:rPr>
+        <w:rFonts w:ascii="Wingdings" w:hAnsi="Wingdings" w:hint="default"/>
+      </w:rPr>
+    </w:lvl>
+    <w:lvl w:ilvl="6" w:tplc="04090001" w:tentative="1">
+      <w:start w:val="1"/>
+      <w:numFmt w:val="bullet"/>
+      <w:lvlText w:val=""/>
+      <w:lvlJc w:val="left"/>
+      <w:pPr>
+        <w:ind w:left="5324" w:hanging="360"/>
+      </w:pPr>
+      <w:rPr>
+        <w:rFonts w:ascii="Symbol" w:hAnsi="Symbol" w:hint="default"/>
+      </w:rPr>
+    </w:lvl>
+    <w:lvl w:ilvl="7" w:tplc="04090003" w:tentative="1">
+      <w:start w:val="1"/>
+      <w:numFmt w:val="bullet"/>
+      <w:lvlText w:val="o"/>
+      <w:lvlJc w:val="left"/>
+      <w:pPr>
+        <w:ind w:left="6044" w:hanging="360"/>
+      </w:pPr>
+      <w:rPr>
+        <w:rFonts w:ascii="Courier New" w:hAnsi="Courier New" w:cs="Courier New" w:hint="default"/>
+      </w:rPr>
+    </w:lvl>
+    <w:lvl w:ilvl="8" w:tplc="04090005" w:tentative="1">
+      <w:start w:val="1"/>
+      <w:numFmt w:val="bullet"/>
+      <w:lvlText w:val=""/>
+      <w:lvlJc w:val="left"/>
+      <w:pPr>
+        <w:ind w:left="6764" w:hanging="360"/>
+      </w:pPr>
+      <w:rPr>
+        <w:rFonts w:ascii="Wingdings" w:hAnsi="Wingdings" w:hint="default"/>
+      </w:rPr>
+    </w:lvl>
+  </w:abstractNum>
+  <w:abstractNum w:abstractNumId="3" w15:restartNumberingAfterBreak="0">
     <w:nsid w:val="1AD76018"/>
     <w:multiLevelType w:val="multilevel"/>
     <w:tmpl w:val="7FCE6AD6"/>
@@ -2589,7 +3541,120 @@
       </w:rPr>
     </w:lvl>
   </w:abstractNum>
-  <w:abstractNum w:abstractNumId="2" w15:restartNumberingAfterBreak="0">
+  <w:abstractNum w:abstractNumId="4" w15:restartNumberingAfterBreak="0">
+    <w:nsid w:val="2CA903A1"/>
+    <w:multiLevelType w:val="hybridMultilevel"/>
+    <w:tmpl w:val="AE5A2534"/>
+    <w:lvl w:ilvl="0" w:tplc="04090001">
+      <w:start w:val="1"/>
+      <w:numFmt w:val="bullet"/>
+      <w:lvlText w:val=""/>
+      <w:lvlJc w:val="left"/>
+      <w:pPr>
+        <w:ind w:left="1004" w:hanging="360"/>
+      </w:pPr>
+      <w:rPr>
+        <w:rFonts w:ascii="Symbol" w:hAnsi="Symbol" w:hint="default"/>
+      </w:rPr>
+    </w:lvl>
+    <w:lvl w:ilvl="1" w:tplc="04090003" w:tentative="1">
+      <w:start w:val="1"/>
+      <w:numFmt w:val="bullet"/>
+      <w:lvlText w:val="o"/>
+      <w:lvlJc w:val="left"/>
+      <w:pPr>
+        <w:ind w:left="1724" w:hanging="360"/>
+      </w:pPr>
+      <w:rPr>
+        <w:rFonts w:ascii="Courier New" w:hAnsi="Courier New" w:cs="Courier New" w:hint="default"/>
+      </w:rPr>
+    </w:lvl>
+    <w:lvl w:ilvl="2" w:tplc="04090005" w:tentative="1">
+      <w:start w:val="1"/>
+      <w:numFmt w:val="bullet"/>
+      <w:lvlText w:val=""/>
+      <w:lvlJc w:val="left"/>
+      <w:pPr>
+        <w:ind w:left="2444" w:hanging="360"/>
+      </w:pPr>
+      <w:rPr>
+        <w:rFonts w:ascii="Wingdings" w:hAnsi="Wingdings" w:hint="default"/>
+      </w:rPr>
+    </w:lvl>
+    <w:lvl w:ilvl="3" w:tplc="04090001" w:tentative="1">
+      <w:start w:val="1"/>
+      <w:numFmt w:val="bullet"/>
+      <w:lvlText w:val=""/>
+      <w:lvlJc w:val="left"/>
+      <w:pPr>
+        <w:ind w:left="3164" w:hanging="360"/>
+      </w:pPr>
+      <w:rPr>
+        <w:rFonts w:ascii="Symbol" w:hAnsi="Symbol" w:hint="default"/>
+      </w:rPr>
+    </w:lvl>
+    <w:lvl w:ilvl="4" w:tplc="04090003" w:tentative="1">
+      <w:start w:val="1"/>
+      <w:numFmt w:val="bullet"/>
+      <w:lvlText w:val="o"/>
+      <w:lvlJc w:val="left"/>
+      <w:pPr>
+        <w:ind w:left="3884" w:hanging="360"/>
+      </w:pPr>
+      <w:rPr>
+        <w:rFonts w:ascii="Courier New" w:hAnsi="Courier New" w:cs="Courier New" w:hint="default"/>
+      </w:rPr>
+    </w:lvl>
+    <w:lvl w:ilvl="5" w:tplc="04090005" w:tentative="1">
+      <w:start w:val="1"/>
+      <w:numFmt w:val="bullet"/>
+      <w:lvlText w:val=""/>
+      <w:lvlJc w:val="left"/>
+      <w:pPr>
+        <w:ind w:left="4604" w:hanging="360"/>
+      </w:pPr>
+      <w:rPr>
+        <w:rFonts w:ascii="Wingdings" w:hAnsi="Wingdings" w:hint="default"/>
+      </w:rPr>
+    </w:lvl>
+    <w:lvl w:ilvl="6" w:tplc="04090001" w:tentative="1">
+      <w:start w:val="1"/>
+      <w:numFmt w:val="bullet"/>
+      <w:lvlText w:val=""/>
+      <w:lvlJc w:val="left"/>
+      <w:pPr>
+        <w:ind w:left="5324" w:hanging="360"/>
+      </w:pPr>
+      <w:rPr>
+        <w:rFonts w:ascii="Symbol" w:hAnsi="Symbol" w:hint="default"/>
+      </w:rPr>
+    </w:lvl>
+    <w:lvl w:ilvl="7" w:tplc="04090003" w:tentative="1">
+      <w:start w:val="1"/>
+      <w:numFmt w:val="bullet"/>
+      <w:lvlText w:val="o"/>
+      <w:lvlJc w:val="left"/>
+      <w:pPr>
+        <w:ind w:left="6044" w:hanging="360"/>
+      </w:pPr>
+      <w:rPr>
+        <w:rFonts w:ascii="Courier New" w:hAnsi="Courier New" w:cs="Courier New" w:hint="default"/>
+      </w:rPr>
+    </w:lvl>
+    <w:lvl w:ilvl="8" w:tplc="04090005" w:tentative="1">
+      <w:start w:val="1"/>
+      <w:numFmt w:val="bullet"/>
+      <w:lvlText w:val=""/>
+      <w:lvlJc w:val="left"/>
+      <w:pPr>
+        <w:ind w:left="6764" w:hanging="360"/>
+      </w:pPr>
+      <w:rPr>
+        <w:rFonts w:ascii="Wingdings" w:hAnsi="Wingdings" w:hint="default"/>
+      </w:rPr>
+    </w:lvl>
+  </w:abstractNum>
+  <w:abstractNum w:abstractNumId="5" w15:restartNumberingAfterBreak="0">
     <w:nsid w:val="3E13153D"/>
     <w:multiLevelType w:val="multilevel"/>
     <w:tmpl w:val="EA4263C0"/>
@@ -2738,7 +3803,7 @@
       </w:rPr>
     </w:lvl>
   </w:abstractNum>
-  <w:abstractNum w:abstractNumId="3" w15:restartNumberingAfterBreak="0">
+  <w:abstractNum w:abstractNumId="6" w15:restartNumberingAfterBreak="0">
     <w:nsid w:val="3EE47A38"/>
     <w:multiLevelType w:val="multilevel"/>
     <w:tmpl w:val="02E66ED2"/>
@@ -2887,7 +3952,119 @@
       </w:rPr>
     </w:lvl>
   </w:abstractNum>
-  <w:abstractNum w:abstractNumId="4" w15:restartNumberingAfterBreak="0">
+  <w:abstractNum w:abstractNumId="7" w15:restartNumberingAfterBreak="0">
+    <w:nsid w:val="494E7E02"/>
+    <w:multiLevelType w:val="hybridMultilevel"/>
+    <w:tmpl w:val="CBFE8996"/>
+    <w:lvl w:ilvl="0" w:tplc="A9F21214">
+      <w:numFmt w:val="bullet"/>
+      <w:lvlText w:val="-"/>
+      <w:lvlJc w:val="left"/>
+      <w:pPr>
+        <w:ind w:left="720" w:hanging="360"/>
+      </w:pPr>
+      <w:rPr>
+        <w:rFonts w:ascii="Calibri Light" w:eastAsiaTheme="minorHAnsi" w:hAnsi="Calibri Light" w:cs="Calibri Light" w:hint="default"/>
+      </w:rPr>
+    </w:lvl>
+    <w:lvl w:ilvl="1" w:tplc="04090003" w:tentative="1">
+      <w:start w:val="1"/>
+      <w:numFmt w:val="bullet"/>
+      <w:lvlText w:val="o"/>
+      <w:lvlJc w:val="left"/>
+      <w:pPr>
+        <w:ind w:left="1440" w:hanging="360"/>
+      </w:pPr>
+      <w:rPr>
+        <w:rFonts w:ascii="Courier New" w:hAnsi="Courier New" w:cs="Courier New" w:hint="default"/>
+      </w:rPr>
+    </w:lvl>
+    <w:lvl w:ilvl="2" w:tplc="04090005" w:tentative="1">
+      <w:start w:val="1"/>
+      <w:numFmt w:val="bullet"/>
+      <w:lvlText w:val=""/>
+      <w:lvlJc w:val="left"/>
+      <w:pPr>
+        <w:ind w:left="2160" w:hanging="360"/>
+      </w:pPr>
+      <w:rPr>
+        <w:rFonts w:ascii="Wingdings" w:hAnsi="Wingdings" w:hint="default"/>
+      </w:rPr>
+    </w:lvl>
+    <w:lvl w:ilvl="3" w:tplc="04090001" w:tentative="1">
+      <w:start w:val="1"/>
+      <w:numFmt w:val="bullet"/>
+      <w:lvlText w:val=""/>
+      <w:lvlJc w:val="left"/>
+      <w:pPr>
+        <w:ind w:left="2880" w:hanging="360"/>
+      </w:pPr>
+      <w:rPr>
+        <w:rFonts w:ascii="Symbol" w:hAnsi="Symbol" w:hint="default"/>
+      </w:rPr>
+    </w:lvl>
+    <w:lvl w:ilvl="4" w:tplc="04090003" w:tentative="1">
+      <w:start w:val="1"/>
+      <w:numFmt w:val="bullet"/>
+      <w:lvlText w:val="o"/>
+      <w:lvlJc w:val="left"/>
+      <w:pPr>
+        <w:ind w:left="3600" w:hanging="360"/>
+      </w:pPr>
+      <w:rPr>
+        <w:rFonts w:ascii="Courier New" w:hAnsi="Courier New" w:cs="Courier New" w:hint="default"/>
+      </w:rPr>
+    </w:lvl>
+    <w:lvl w:ilvl="5" w:tplc="04090005" w:tentative="1">
+      <w:start w:val="1"/>
+      <w:numFmt w:val="bullet"/>
+      <w:lvlText w:val=""/>
+      <w:lvlJc w:val="left"/>
+      <w:pPr>
+        <w:ind w:left="4320" w:hanging="360"/>
+      </w:pPr>
+      <w:rPr>
+        <w:rFonts w:ascii="Wingdings" w:hAnsi="Wingdings" w:hint="default"/>
+      </w:rPr>
+    </w:lvl>
+    <w:lvl w:ilvl="6" w:tplc="04090001" w:tentative="1">
+      <w:start w:val="1"/>
+      <w:numFmt w:val="bullet"/>
+      <w:lvlText w:val=""/>
+      <w:lvlJc w:val="left"/>
+      <w:pPr>
+        <w:ind w:left="5040" w:hanging="360"/>
+      </w:pPr>
+      <w:rPr>
+        <w:rFonts w:ascii="Symbol" w:hAnsi="Symbol" w:hint="default"/>
+      </w:rPr>
+    </w:lvl>
+    <w:lvl w:ilvl="7" w:tplc="04090003" w:tentative="1">
+      <w:start w:val="1"/>
+      <w:numFmt w:val="bullet"/>
+      <w:lvlText w:val="o"/>
+      <w:lvlJc w:val="left"/>
+      <w:pPr>
+        <w:ind w:left="5760" w:hanging="360"/>
+      </w:pPr>
+      <w:rPr>
+        <w:rFonts w:ascii="Courier New" w:hAnsi="Courier New" w:cs="Courier New" w:hint="default"/>
+      </w:rPr>
+    </w:lvl>
+    <w:lvl w:ilvl="8" w:tplc="04090005" w:tentative="1">
+      <w:start w:val="1"/>
+      <w:numFmt w:val="bullet"/>
+      <w:lvlText w:val=""/>
+      <w:lvlJc w:val="left"/>
+      <w:pPr>
+        <w:ind w:left="6480" w:hanging="360"/>
+      </w:pPr>
+      <w:rPr>
+        <w:rFonts w:ascii="Wingdings" w:hAnsi="Wingdings" w:hint="default"/>
+      </w:rPr>
+    </w:lvl>
+  </w:abstractNum>
+  <w:abstractNum w:abstractNumId="8" w15:restartNumberingAfterBreak="0">
     <w:nsid w:val="68F601DC"/>
     <w:multiLevelType w:val="multilevel"/>
     <w:tmpl w:val="FF60A9C6"/>
@@ -3037,25 +4214,37 @@
     </w:lvl>
   </w:abstractNum>
   <w:num w:numId="1">
+    <w:abstractNumId w:val="3"/>
+  </w:num>
+  <w:num w:numId="2">
+    <w:abstractNumId w:val="5"/>
+  </w:num>
+  <w:num w:numId="3">
     <w:abstractNumId w:val="1"/>
   </w:num>
-  <w:num w:numId="2">
+  <w:num w:numId="4">
+    <w:abstractNumId w:val="8"/>
+  </w:num>
+  <w:num w:numId="5">
+    <w:abstractNumId w:val="6"/>
+  </w:num>
+  <w:num w:numId="6">
+    <w:abstractNumId w:val="4"/>
+  </w:num>
+  <w:num w:numId="7">
     <w:abstractNumId w:val="2"/>
   </w:num>
-  <w:num w:numId="3">
+  <w:num w:numId="8">
     <w:abstractNumId w:val="0"/>
   </w:num>
-  <w:num w:numId="4">
-    <w:abstractNumId w:val="4"/>
-  </w:num>
-  <w:num w:numId="5">
-    <w:abstractNumId w:val="3"/>
+  <w:num w:numId="9">
+    <w:abstractNumId w:val="7"/>
   </w:num>
 </w:numbering>
 </file>
 
 <file path=word/styles.xml><?xml version="1.0" encoding="utf-8"?>
-<w:styles xmlns:mc="http://schemas.openxmlformats.org/markup-compatibility/2006" xmlns:r="http://schemas.openxmlformats.org/officeDocument/2006/relationships" xmlns:w="http://schemas.openxmlformats.org/wordprocessingml/2006/main" xmlns:w14="http://schemas.microsoft.com/office/word/2010/wordml" xmlns:w15="http://schemas.microsoft.com/office/word/2012/wordml" xmlns:w16cid="http://schemas.microsoft.com/office/word/2016/wordml/cid" xmlns:w16se="http://schemas.microsoft.com/office/word/2015/wordml/symex" mc:Ignorable="w14 w15 w16se w16cid">
+<w:styles xmlns:mc="http://schemas.openxmlformats.org/markup-compatibility/2006" xmlns:r="http://schemas.openxmlformats.org/officeDocument/2006/relationships" xmlns:w="http://schemas.openxmlformats.org/wordprocessingml/2006/main" xmlns:w14="http://schemas.microsoft.com/office/word/2010/wordml" xmlns:w15="http://schemas.microsoft.com/office/word/2012/wordml" xmlns:w16cex="http://schemas.microsoft.com/office/word/2018/wordml/cex" xmlns:w16cid="http://schemas.microsoft.com/office/word/2016/wordml/cid" xmlns:w16="http://schemas.microsoft.com/office/word/2018/wordml" xmlns:w16se="http://schemas.microsoft.com/office/word/2015/wordml/symex" mc:Ignorable="w14 w15 w16se w16cid w16 w16cex">
   <w:docDefaults>
     <w:rPrDefault>
       <w:rPr>
@@ -3173,7 +4362,6 @@
     <w:lsdException w:name="HTML Sample" w:semiHidden="1" w:unhideWhenUsed="1"/>
     <w:lsdException w:name="HTML Typewriter" w:semiHidden="1" w:unhideWhenUsed="1"/>
     <w:lsdException w:name="HTML Variable" w:semiHidden="1" w:unhideWhenUsed="1"/>
-    <w:lsdException w:name="Normal Table" w:semiHidden="1" w:unhideWhenUsed="1"/>
     <w:lsdException w:name="annotation subject" w:semiHidden="1" w:unhideWhenUsed="1"/>
     <w:lsdException w:name="No List" w:semiHidden="1" w:unhideWhenUsed="1"/>
     <w:lsdException w:name="Outline List 1" w:semiHidden="1" w:unhideWhenUsed="1"/>
@@ -3216,11 +4404,8 @@
     <w:lsdException w:name="Table Contemporary" w:semiHidden="1" w:unhideWhenUsed="1"/>
     <w:lsdException w:name="Table Elegant" w:semiHidden="1" w:unhideWhenUsed="1"/>
     <w:lsdException w:name="Table Professional" w:semiHidden="1" w:unhideWhenUsed="1"/>
-    <w:lsdException w:name="Table Subtle 1" w:semiHidden="1" w:unhideWhenUsed="1"/>
     <w:lsdException w:name="Table Subtle 2" w:semiHidden="1" w:unhideWhenUsed="1"/>
     <w:lsdException w:name="Table Web 1" w:semiHidden="1" w:unhideWhenUsed="1"/>
-    <w:lsdException w:name="Table Web 2" w:semiHidden="1" w:unhideWhenUsed="1"/>
-    <w:lsdException w:name="Table Web 3" w:semiHidden="1" w:unhideWhenUsed="1"/>
     <w:lsdException w:name="Balloon Text" w:semiHidden="1" w:unhideWhenUsed="1"/>
     <w:lsdException w:name="Table Grid" w:uiPriority="39"/>
     <w:lsdException w:name="Table Theme" w:semiHidden="1" w:unhideWhenUsed="1"/>
@@ -3503,8 +4688,8 @@
       <w:u w:val="single"/>
     </w:rPr>
   </w:style>
-  <w:style w:type="character" w:styleId="UnresolvedMention">
-    <w:name w:val="Unresolved Mention"/>
+  <w:style w:type="character" w:customStyle="1" w:styleId="UnresolvedMention1">
+    <w:name w:val="Unresolved Mention1"/>
     <w:basedOn w:val="DefaultParagraphFont"/>
     <w:uiPriority w:val="99"/>
     <w:semiHidden/>
@@ -3541,6 +4726,17 @@
       <w:sz w:val="18"/>
       <w:szCs w:val="18"/>
     </w:rPr>
+  </w:style>
+  <w:style w:type="paragraph" w:styleId="ListParagraph">
+    <w:name w:val="List Paragraph"/>
+    <w:basedOn w:val="Normal"/>
+    <w:uiPriority w:val="34"/>
+    <w:qFormat/>
+    <w:rsid w:val="008154F4"/>
+    <w:pPr>
+      <w:ind w:left="720"/>
+      <w:contextualSpacing/>
+    </w:pPr>
   </w:style>
 </w:styles>
 </file>
@@ -3845,7 +5041,7 @@
 </file>
 
 <file path=customXml/itemProps1.xml><?xml version="1.0" encoding="utf-8"?>
-<ds:datastoreItem xmlns:ds="http://schemas.openxmlformats.org/officeDocument/2006/customXml" ds:itemID="{B8E85AD7-6491-B642-B0FD-539BE96395DD}">
+<ds:datastoreItem xmlns:ds="http://schemas.openxmlformats.org/officeDocument/2006/customXml" ds:itemID="{AEC4E5FE-A5C1-4E47-98FA-CBD3D78C6201}">
   <ds:schemaRefs>
     <ds:schemaRef ds:uri="http://schemas.openxmlformats.org/officeDocument/2006/bibliography"/>
   </ds:schemaRefs>

</xml_diff>

<commit_message>
edit 2016 -> 2017
</commit_message>
<xml_diff>
--- a/data/CV_NgocPT.docx
+++ b/data/CV_NgocPT.docx
@@ -2575,7 +2575,19 @@
         <w:rPr>
           <w:rFonts w:ascii="Calibri Light" w:hAnsi="Calibri Light" w:cs="Calibri Light"/>
         </w:rPr>
-        <w:t>2016 - 2020</w:t>
+        <w:t>201</w:t>
+      </w:r>
+      <w:r>
+        <w:rPr>
+          <w:rFonts w:ascii="Calibri Light" w:hAnsi="Calibri Light" w:cs="Calibri Light"/>
+        </w:rPr>
+        <w:t>7</w:t>
+      </w:r>
+      <w:r>
+        <w:rPr>
+          <w:rFonts w:ascii="Calibri Light" w:hAnsi="Calibri Light" w:cs="Calibri Light"/>
+        </w:rPr>
+        <w:t xml:space="preserve"> - 2020</w:t>
       </w:r>
       <w:r>
         <w:rPr>
@@ -2767,7 +2779,19 @@
         <w:rPr>
           <w:rFonts w:ascii="Calibri Light" w:hAnsi="Calibri Light" w:cs="Calibri Light"/>
         </w:rPr>
-        <w:t xml:space="preserve">  2014 – 2016: Aptech</w:t>
+        <w:t xml:space="preserve">  2014 – 201</w:t>
+      </w:r>
+      <w:r>
+        <w:rPr>
+          <w:rFonts w:ascii="Calibri Light" w:hAnsi="Calibri Light" w:cs="Calibri Light"/>
+        </w:rPr>
+        <w:t>7</w:t>
+      </w:r>
+      <w:r>
+        <w:rPr>
+          <w:rFonts w:ascii="Calibri Light" w:hAnsi="Calibri Light" w:cs="Calibri Light"/>
+        </w:rPr>
+        <w:t>: Aptech</w:t>
       </w:r>
     </w:p>
     <w:p>

</xml_diff>